<commit_message>
Added tina and culum
</commit_message>
<xml_diff>
--- a/GameQuest.docx
+++ b/GameQuest.docx
@@ -108,7 +108,6 @@
           <w:szCs w:val="44"/>
         </w:rPr>
       </w:pPr>
-      <w:proofErr w:type="spellStart"/>
       <w:r>
         <w:rPr>
           <w:rFonts w:ascii="Arial" w:hAnsi="Arial" w:cs="Arial"/>
@@ -118,7 +117,6 @@
         </w:rPr>
         <w:t>GameQuest</w:t>
       </w:r>
-      <w:proofErr w:type="spellEnd"/>
       <w:r>
         <w:rPr>
           <w:rFonts w:ascii="Arial" w:hAnsi="Arial" w:cs="Arial"/>
@@ -685,21 +683,8 @@
         </w:numPr>
       </w:pPr>
       <w:r>
-        <w:t xml:space="preserve">Kupujem igre putem servisa poput </w:t>
-      </w:r>
-      <w:proofErr w:type="spellStart"/>
-      <w:r>
-        <w:t>Steama</w:t>
-      </w:r>
-      <w:proofErr w:type="spellEnd"/>
-      <w:r>
-        <w:t xml:space="preserve"> ili </w:t>
-      </w:r>
-      <w:proofErr w:type="spellStart"/>
-      <w:r>
-        <w:t>Origina</w:t>
-      </w:r>
-      <w:proofErr w:type="spellEnd"/>
+        <w:t>Kupujem igre putem servisa poput Steama ili Origina</w:t>
+      </w:r>
     </w:p>
     <w:p>
       <w:pPr>
@@ -734,15 +719,7 @@
         </w:numPr>
       </w:pPr>
       <w:r>
-        <w:t xml:space="preserve">Koristite li </w:t>
-      </w:r>
-      <w:proofErr w:type="spellStart"/>
-      <w:r>
-        <w:t>mikrotransakcije</w:t>
-      </w:r>
-      <w:proofErr w:type="spellEnd"/>
-      <w:r>
-        <w:t xml:space="preserve"> ukoliko ih igra podržava?</w:t>
+        <w:t>Koristite li mikrotransakcije ukoliko ih igra podržava?</w:t>
       </w:r>
     </w:p>
     <w:p>
@@ -884,30 +861,8 @@
         <w:rPr>
           <w:i/>
         </w:rPr>
-        <w:t xml:space="preserve">Kupujem igre putem servisa poput </w:t>
-      </w:r>
-      <w:proofErr w:type="spellStart"/>
-      <w:r>
-        <w:rPr>
-          <w:i/>
-        </w:rPr>
-        <w:t>Steama</w:t>
-      </w:r>
-      <w:proofErr w:type="spellEnd"/>
-      <w:r>
-        <w:rPr>
-          <w:i/>
-        </w:rPr>
-        <w:t xml:space="preserve"> ili </w:t>
-      </w:r>
-      <w:proofErr w:type="spellStart"/>
-      <w:r>
-        <w:rPr>
-          <w:i/>
-        </w:rPr>
-        <w:t>Origina</w:t>
-      </w:r>
-      <w:proofErr w:type="spellEnd"/>
+        <w:t>Kupujem igre putem servisa poput Steama ili Origina</w:t>
+      </w:r>
       <w:r>
         <w:rPr>
           <w:i/>
@@ -932,15 +887,7 @@
         </w:numPr>
       </w:pPr>
       <w:r>
-        <w:t xml:space="preserve">Koristite li </w:t>
-      </w:r>
-      <w:proofErr w:type="spellStart"/>
-      <w:r>
-        <w:t>mikrotransakcije</w:t>
-      </w:r>
-      <w:proofErr w:type="spellEnd"/>
-      <w:r>
-        <w:t xml:space="preserve"> ukoliko ih igra podržava?</w:t>
+        <w:t>Koristite li mikrotransakcije ukoliko ih igra podržava?</w:t>
       </w:r>
     </w:p>
     <w:p>
@@ -1059,35 +1006,7 @@
         <w:rPr>
           <w:i/>
         </w:rPr>
-        <w:t xml:space="preserve">Prema žanru, popularnosti, cijeni, </w:t>
-      </w:r>
-      <w:proofErr w:type="spellStart"/>
-      <w:r>
-        <w:rPr>
-          <w:i/>
-        </w:rPr>
-        <w:t>review</w:t>
-      </w:r>
-      <w:proofErr w:type="spellEnd"/>
-      <w:r>
-        <w:rPr>
-          <w:i/>
-        </w:rPr>
-        <w:t xml:space="preserve"> (povratne informacije), prema </w:t>
-      </w:r>
-      <w:proofErr w:type="spellStart"/>
-      <w:r>
-        <w:rPr>
-          <w:i/>
-        </w:rPr>
-        <w:t>community</w:t>
-      </w:r>
-      <w:proofErr w:type="spellEnd"/>
-      <w:r>
-        <w:rPr>
-          <w:i/>
-        </w:rPr>
-        <w:t>-u (ažuriranja i podrška proizvođača)</w:t>
+        <w:t>Prema žanru, popularnosti, cijeni, review (povratne informacije), prema community-u (ažuriranja i podrška proizvođača)</w:t>
       </w:r>
       <w:r>
         <w:rPr>
@@ -1320,15 +1239,7 @@
         </w:numPr>
       </w:pPr>
       <w:r>
-        <w:t xml:space="preserve">Koristite li </w:t>
-      </w:r>
-      <w:proofErr w:type="spellStart"/>
-      <w:r>
-        <w:t>mikrotransakcije</w:t>
-      </w:r>
-      <w:proofErr w:type="spellEnd"/>
-      <w:r>
-        <w:t xml:space="preserve"> ukoliko ih igra podržava?</w:t>
+        <w:t>Koristite li mikrotransakcije ukoliko ih igra podržava?</w:t>
       </w:r>
     </w:p>
     <w:p>
@@ -1529,49 +1440,7 @@
         <w:rPr>
           <w:i/>
         </w:rPr>
-        <w:t xml:space="preserve">Zamišljam filter gdje mogu filtrirati po žanru i ostalim </w:t>
-      </w:r>
-      <w:proofErr w:type="spellStart"/>
-      <w:r>
-        <w:rPr>
-          <w:i/>
-        </w:rPr>
-        <w:t>kriterijma</w:t>
-      </w:r>
-      <w:proofErr w:type="spellEnd"/>
-      <w:r>
-        <w:rPr>
-          <w:i/>
-        </w:rPr>
-        <w:t xml:space="preserve">, te da mi </w:t>
-      </w:r>
-      <w:proofErr w:type="spellStart"/>
-      <w:r>
-        <w:rPr>
-          <w:i/>
-        </w:rPr>
-        <w:t>napočetku</w:t>
-      </w:r>
-      <w:proofErr w:type="spellEnd"/>
-      <w:r>
-        <w:rPr>
-          <w:i/>
-        </w:rPr>
-        <w:t xml:space="preserve"> izbaci najpopularnije trenutno igrane igre na platformi koja me interesira (</w:t>
-      </w:r>
-      <w:proofErr w:type="spellStart"/>
-      <w:r>
-        <w:rPr>
-          <w:i/>
-        </w:rPr>
-        <w:t>iOS</w:t>
-      </w:r>
-      <w:proofErr w:type="spellEnd"/>
-      <w:r>
-        <w:rPr>
-          <w:i/>
-        </w:rPr>
-        <w:t>).</w:t>
+        <w:t>Zamišljam filter gdje mogu filtrirati po žanru i ostalim kriterijma, te da mi napočetku izbaci najpopularnije trenutno igrane igre na platformi koja me interesira (iOS).</w:t>
       </w:r>
     </w:p>
     <w:p/>
@@ -1673,15 +1542,7 @@
         </w:numPr>
       </w:pPr>
       <w:r>
-        <w:t xml:space="preserve">Koristite li </w:t>
-      </w:r>
-      <w:proofErr w:type="spellStart"/>
-      <w:r>
-        <w:t>mikrotransakcije</w:t>
-      </w:r>
-      <w:proofErr w:type="spellEnd"/>
-      <w:r>
-        <w:t xml:space="preserve"> ukoliko ih igra podržava?</w:t>
+        <w:t>Koristite li mikrotransakcije ukoliko ih igra podržava?</w:t>
       </w:r>
     </w:p>
     <w:p>
@@ -1806,13 +1667,7 @@
         <w:rPr>
           <w:i/>
         </w:rPr>
-        <w:t>Uglavnom po popularnosti, a zatim po žanru. Igram samo besplatne igre</w:t>
-      </w:r>
-      <w:r>
-        <w:rPr>
-          <w:i/>
-        </w:rPr>
-        <w:t>.</w:t>
+        <w:t>Uglavnom po popularnosti, a zatim po žanru. Igram samo besplatne igre.</w:t>
       </w:r>
     </w:p>
     <w:p/>
@@ -1894,13 +1749,7 @@
         <w:rPr>
           <w:i/>
         </w:rPr>
-        <w:t>bih da svaka predložena igra ima malu sliku zaslona kako bih imala ideju o tome kako izgleda. Nakon toga bi htjela filtrirati po žanru i cijeni</w:t>
-      </w:r>
-      <w:r>
-        <w:rPr>
-          <w:i/>
-        </w:rPr>
-        <w:t>.</w:t>
+        <w:t>bih da svaka predložena igra ima malu sliku zaslona kako bih imala ideju o tome kako izgleda. Nakon toga bi htjela filtrirati po žanru i cijeni.</w:t>
       </w:r>
     </w:p>
     <w:p/>
@@ -1982,35 +1831,7 @@
         <w:rPr>
           <w:i/>
         </w:rPr>
-        <w:t xml:space="preserve">Kupujem igre putem servisa poput </w:t>
-      </w:r>
-      <w:proofErr w:type="spellStart"/>
-      <w:r>
-        <w:rPr>
-          <w:i/>
-        </w:rPr>
-        <w:t>Steama</w:t>
-      </w:r>
-      <w:proofErr w:type="spellEnd"/>
-      <w:r>
-        <w:rPr>
-          <w:i/>
-        </w:rPr>
-        <w:t xml:space="preserve"> ili </w:t>
-      </w:r>
-      <w:proofErr w:type="spellStart"/>
-      <w:r>
-        <w:rPr>
-          <w:i/>
-        </w:rPr>
-        <w:t>Origina</w:t>
-      </w:r>
-      <w:proofErr w:type="spellEnd"/>
-      <w:r>
-        <w:rPr>
-          <w:i/>
-        </w:rPr>
-        <w:t>.</w:t>
+        <w:t>Kupujem igre putem servisa poput Steama ili Origina.</w:t>
       </w:r>
     </w:p>
     <w:p>
@@ -2030,15 +1851,7 @@
         </w:numPr>
       </w:pPr>
       <w:r>
-        <w:t xml:space="preserve">Koristite li </w:t>
-      </w:r>
-      <w:proofErr w:type="spellStart"/>
-      <w:r>
-        <w:t>mikrotransakcije</w:t>
-      </w:r>
-      <w:proofErr w:type="spellEnd"/>
-      <w:r>
-        <w:t xml:space="preserve"> ukoliko ih igra podržava?</w:t>
+        <w:t>Koristite li mikrotransakcije ukoliko ih igra podržava?</w:t>
       </w:r>
     </w:p>
     <w:p>
@@ -2411,35 +2224,7 @@
         <w:rPr>
           <w:i/>
         </w:rPr>
-        <w:t xml:space="preserve">Kupujem igre putem servisa poput </w:t>
-      </w:r>
-      <w:proofErr w:type="spellStart"/>
-      <w:r>
-        <w:rPr>
-          <w:i/>
-        </w:rPr>
-        <w:t>Steama</w:t>
-      </w:r>
-      <w:proofErr w:type="spellEnd"/>
-      <w:r>
-        <w:rPr>
-          <w:i/>
-        </w:rPr>
-        <w:t xml:space="preserve"> ili </w:t>
-      </w:r>
-      <w:proofErr w:type="spellStart"/>
-      <w:r>
-        <w:rPr>
-          <w:i/>
-        </w:rPr>
-        <w:t>Origina</w:t>
-      </w:r>
-      <w:proofErr w:type="spellEnd"/>
-      <w:r>
-        <w:rPr>
-          <w:i/>
-        </w:rPr>
-        <w:t>.</w:t>
+        <w:t>Kupujem igre putem servisa poput Steama ili Origina.</w:t>
       </w:r>
     </w:p>
     <w:p>
@@ -2459,15 +2244,7 @@
         </w:numPr>
       </w:pPr>
       <w:r>
-        <w:t xml:space="preserve">Koristite li </w:t>
-      </w:r>
-      <w:proofErr w:type="spellStart"/>
-      <w:r>
-        <w:t>mikrotransakcije</w:t>
-      </w:r>
-      <w:proofErr w:type="spellEnd"/>
-      <w:r>
-        <w:t xml:space="preserve"> ukoliko ih igra podržava?</w:t>
+        <w:t>Koristite li mikrotransakcije ukoliko ih igra podržava?</w:t>
       </w:r>
     </w:p>
     <w:p>
@@ -2521,16 +2298,8 @@
         <w:rPr>
           <w:i/>
         </w:rPr>
-        <w:t xml:space="preserve">Da, iPhone i </w:t>
-      </w:r>
-      <w:proofErr w:type="spellStart"/>
-      <w:r>
-        <w:rPr>
-          <w:i/>
-        </w:rPr>
-        <w:t>Macbook</w:t>
-      </w:r>
-      <w:proofErr w:type="spellEnd"/>
+        <w:t>Da, iPhone i Macbook</w:t>
+      </w:r>
       <w:r>
         <w:rPr>
           <w:i/>
@@ -2633,19 +2402,7 @@
         <w:rPr>
           <w:i/>
         </w:rPr>
-        <w:t>Da, koristio</w:t>
-      </w:r>
-      <w:r>
-        <w:rPr>
-          <w:i/>
-        </w:rPr>
-        <w:t xml:space="preserve"> bih je</w:t>
-      </w:r>
-      <w:r>
-        <w:rPr>
-          <w:i/>
-        </w:rPr>
-        <w:t>.</w:t>
+        <w:t>Da, koristio bih je.</w:t>
       </w:r>
     </w:p>
     <w:p>
@@ -2872,35 +2629,7 @@
         <w:rPr>
           <w:i/>
         </w:rPr>
-        <w:t xml:space="preserve">Kupujem igre putem servisa poput </w:t>
-      </w:r>
-      <w:proofErr w:type="spellStart"/>
-      <w:r>
-        <w:rPr>
-          <w:i/>
-        </w:rPr>
-        <w:t>Steama</w:t>
-      </w:r>
-      <w:proofErr w:type="spellEnd"/>
-      <w:r>
-        <w:rPr>
-          <w:i/>
-        </w:rPr>
-        <w:t xml:space="preserve"> ili </w:t>
-      </w:r>
-      <w:proofErr w:type="spellStart"/>
-      <w:r>
-        <w:rPr>
-          <w:i/>
-        </w:rPr>
-        <w:t>Origina</w:t>
-      </w:r>
-      <w:proofErr w:type="spellEnd"/>
-      <w:r>
-        <w:rPr>
-          <w:i/>
-        </w:rPr>
-        <w:t>.</w:t>
+        <w:t>Kupujem igre putem servisa poput Steama ili Origina.</w:t>
       </w:r>
     </w:p>
     <w:p>
@@ -2920,15 +2649,7 @@
         </w:numPr>
       </w:pPr>
       <w:r>
-        <w:t xml:space="preserve">Koristite li </w:t>
-      </w:r>
-      <w:proofErr w:type="spellStart"/>
-      <w:r>
-        <w:t>mikrotransakcije</w:t>
-      </w:r>
-      <w:proofErr w:type="spellEnd"/>
-      <w:r>
-        <w:t xml:space="preserve"> ukoliko ih igra podržava?</w:t>
+        <w:t>Koristite li mikrotransakcije ukoliko ih igra podržava?</w:t>
       </w:r>
     </w:p>
     <w:p>
@@ -2948,13 +2669,7 @@
         <w:rPr>
           <w:i/>
         </w:rPr>
-        <w:t>koristim</w:t>
-      </w:r>
-      <w:r>
-        <w:rPr>
-          <w:i/>
-        </w:rPr>
-        <w:t>.</w:t>
+        <w:t>koristim.</w:t>
       </w:r>
     </w:p>
     <w:p>
@@ -2994,13 +2709,7 @@
         <w:rPr>
           <w:i/>
         </w:rPr>
-        <w:t>unalo i Android mobilni telefon</w:t>
-      </w:r>
-      <w:r>
-        <w:rPr>
-          <w:i/>
-        </w:rPr>
-        <w:t>.</w:t>
+        <w:t>unalo i Android mobilni telefon.</w:t>
       </w:r>
     </w:p>
     <w:p>
@@ -3080,33 +2789,13 @@
         <w:rPr>
           <w:i/>
         </w:rPr>
-        <w:t xml:space="preserve">, a na </w:t>
-      </w:r>
-      <w:proofErr w:type="spellStart"/>
-      <w:r>
-        <w:rPr>
-          <w:i/>
-        </w:rPr>
-        <w:t>Steamu</w:t>
-      </w:r>
-      <w:proofErr w:type="spellEnd"/>
-      <w:r>
-        <w:rPr>
-          <w:i/>
-        </w:rPr>
-        <w:t xml:space="preserve"> kupujem ili samo igre na popustu ili </w:t>
-      </w:r>
-      <w:r>
-        <w:rPr>
-          <w:i/>
-        </w:rPr>
-        <w:t>igre u paketima</w:t>
-      </w:r>
-      <w:r>
-        <w:rPr>
-          <w:i/>
-        </w:rPr>
-        <w:t>.</w:t>
+        <w:t xml:space="preserve">, a na Steamu kupujem ili samo igre na popustu ili </w:t>
+      </w:r>
+      <w:r>
+        <w:rPr>
+          <w:i/>
+        </w:rPr>
+        <w:t>igre u paketima.</w:t>
       </w:r>
     </w:p>
     <w:p/>
@@ -3209,92 +2898,859 @@
         <w:rPr>
           <w:i/>
         </w:rPr>
-        <w:t>Tražilica bi trebala ispisivati rezultate sa svih dostupnih platformi, no svaki ispis bi trebao bojom odgovarati bojama odgovarajuće platforme (</w:t>
-      </w:r>
-      <w:proofErr w:type="spellStart"/>
-      <w:r>
-        <w:rPr>
-          <w:i/>
-        </w:rPr>
-        <w:t>color</w:t>
-      </w:r>
-      <w:proofErr w:type="spellEnd"/>
+        <w:t>Tražilica bi trebala ispisivati rezultate sa svih dostupnih platformi, no svaki ispis bi trebao bojom odgovarati bojama odgovarajuće platforme (color code). Cijena bi trebala biti povećana jer me to primarno zanima, te bi trebalo postojati</w:t>
+      </w:r>
+      <w:r>
+        <w:rPr>
+          <w:i/>
+        </w:rPr>
+        <w:t xml:space="preserve"> i</w:t>
+      </w:r>
+      <w:r>
+        <w:rPr>
+          <w:i/>
+        </w:rPr>
+        <w:t xml:space="preserve"> „buy now“ dugme koje bi m</w:t>
+      </w:r>
+      <w:r>
+        <w:rPr>
+          <w:i/>
+        </w:rPr>
+        <w:t>i omogućilo neposrednu kupnju kroz odgovarajuću platformu.</w:t>
+      </w:r>
+    </w:p>
+    <w:p/>
+    <w:p>
+      <w:pPr>
+        <w:pStyle w:val="Heading2"/>
+      </w:pPr>
+      <w:r>
+        <w:t>Intervju 7: Tina, Ž, 22</w:t>
+      </w:r>
+    </w:p>
+    <w:p/>
+    <w:p>
+      <w:pPr>
+        <w:pStyle w:val="ListParagraph"/>
+        <w:numPr>
+          <w:ilvl w:val="0"/>
+          <w:numId w:val="35"/>
+        </w:numPr>
+      </w:pPr>
+      <w:r>
+        <w:t>Koliko često igrate videoigre?</w:t>
+      </w:r>
+    </w:p>
+    <w:p>
+      <w:pPr>
+        <w:pStyle w:val="ListParagraph"/>
+        <w:rPr>
+          <w:i/>
+        </w:rPr>
+      </w:pPr>
+      <w:r>
+        <w:rPr>
+          <w:i/>
+        </w:rPr>
+        <w:t>Vrlo često. Skoro svaki dan uz poneke iznimke.</w:t>
+      </w:r>
+    </w:p>
+    <w:p>
+      <w:pPr>
+        <w:pStyle w:val="ListParagraph"/>
+        <w:rPr>
+          <w:i/>
+        </w:rPr>
+      </w:pPr>
+    </w:p>
+    <w:p>
+      <w:pPr>
+        <w:pStyle w:val="ListParagraph"/>
+        <w:numPr>
+          <w:ilvl w:val="0"/>
+          <w:numId w:val="35"/>
+        </w:numPr>
+      </w:pPr>
+      <w:r>
+        <w:t xml:space="preserve">Kupujete li videoigre? </w:t>
+      </w:r>
+      <w:r>
+        <w:t>Ukoliko kupujete, na koji od sljedećih načina</w:t>
+      </w:r>
+      <w:r>
+        <w:t>?</w:t>
+      </w:r>
+    </w:p>
+    <w:p>
+      <w:pPr>
+        <w:pStyle w:val="ListParagraph"/>
+        <w:rPr>
+          <w:i/>
+        </w:rPr>
+      </w:pPr>
+      <w:r>
+        <w:rPr>
+          <w:i/>
+        </w:rPr>
+        <w:t>K</w:t>
+      </w:r>
+      <w:r>
+        <w:rPr>
+          <w:i/>
+        </w:rPr>
+        <w:t xml:space="preserve">upujem </w:t>
+      </w:r>
+      <w:r>
+        <w:rPr>
+          <w:i/>
+        </w:rPr>
+        <w:t xml:space="preserve">fizičke </w:t>
+      </w:r>
+      <w:r>
+        <w:rPr>
+          <w:i/>
+        </w:rPr>
+        <w:t>kopije igara</w:t>
+      </w:r>
+      <w:r>
+        <w:rPr>
+          <w:i/>
+        </w:rPr>
+        <w:t>,</w:t>
+      </w:r>
+      <w:r>
+        <w:rPr>
+          <w:i/>
+        </w:rPr>
+        <w:t xml:space="preserve"> putem servisa poput Steama ili Origina i kupujem preprodane igre</w:t>
+      </w:r>
+    </w:p>
+    <w:p>
+      <w:pPr>
+        <w:pStyle w:val="ListParagraph"/>
+        <w:rPr>
+          <w:i/>
+        </w:rPr>
+      </w:pPr>
+    </w:p>
+    <w:p>
+      <w:pPr>
+        <w:pStyle w:val="ListParagraph"/>
+        <w:numPr>
+          <w:ilvl w:val="0"/>
+          <w:numId w:val="35"/>
+        </w:numPr>
+      </w:pPr>
+      <w:r>
+        <w:t>Koristite li mikrotransakcije ukoliko ih igra podržava?</w:t>
+      </w:r>
+    </w:p>
+    <w:p>
+      <w:pPr>
+        <w:pStyle w:val="ListParagraph"/>
+        <w:rPr>
+          <w:i/>
+        </w:rPr>
+      </w:pPr>
+      <w:r>
+        <w:rPr>
+          <w:i/>
+        </w:rPr>
+        <w:t>Ne</w:t>
+      </w:r>
+      <w:r>
+        <w:rPr>
+          <w:i/>
+        </w:rPr>
+        <w:t>.</w:t>
+      </w:r>
+    </w:p>
+    <w:p>
+      <w:pPr>
+        <w:pStyle w:val="ListParagraph"/>
+        <w:rPr>
+          <w:i/>
+        </w:rPr>
+      </w:pPr>
+    </w:p>
+    <w:p>
+      <w:pPr>
+        <w:pStyle w:val="ListParagraph"/>
+        <w:numPr>
+          <w:ilvl w:val="0"/>
+          <w:numId w:val="35"/>
+        </w:numPr>
+      </w:pPr>
+      <w:r>
+        <w:t>Posjedujete li više uređaja na kojima igrate videoigre?</w:t>
+      </w:r>
+    </w:p>
+    <w:p>
+      <w:pPr>
+        <w:pStyle w:val="ListParagraph"/>
+        <w:rPr>
+          <w:i/>
+        </w:rPr>
+      </w:pPr>
+      <w:r>
+        <w:rPr>
+          <w:i/>
+        </w:rPr>
+        <w:t>Da, Windows rač</w:t>
+      </w:r>
+      <w:r>
+        <w:rPr>
+          <w:i/>
+        </w:rPr>
+        <w:t xml:space="preserve">unalo i </w:t>
+      </w:r>
+      <w:r>
+        <w:rPr>
+          <w:i/>
+        </w:rPr>
+        <w:t>Windows laptop</w:t>
+      </w:r>
+      <w:r>
+        <w:rPr>
+          <w:i/>
+        </w:rPr>
+        <w:t>.</w:t>
+      </w:r>
+    </w:p>
+    <w:p>
+      <w:pPr>
+        <w:pStyle w:val="ListParagraph"/>
+        <w:rPr>
+          <w:i/>
+        </w:rPr>
+      </w:pPr>
+    </w:p>
+    <w:p>
+      <w:pPr>
+        <w:pStyle w:val="ListParagraph"/>
+        <w:numPr>
+          <w:ilvl w:val="0"/>
+          <w:numId w:val="35"/>
+        </w:numPr>
+        <w:rPr>
+          <w:i/>
+        </w:rPr>
+      </w:pPr>
+      <w:r>
+        <w:t>Igra li cijena ulogu prilikom kupnje videoigre?</w:t>
+      </w:r>
+    </w:p>
+    <w:p>
+      <w:pPr>
+        <w:pStyle w:val="ListParagraph"/>
+        <w:rPr>
+          <w:i/>
+        </w:rPr>
+      </w:pPr>
+      <w:r>
+        <w:rPr>
+          <w:i/>
+        </w:rPr>
+        <w:t>Igra ulogu prilikom kupnje ukoliko je jako visoka, ili ukoliko nisam sigurna u kvalitetu igre.</w:t>
+      </w:r>
+    </w:p>
+    <w:p/>
+    <w:p>
+      <w:pPr>
+        <w:pStyle w:val="ListParagraph"/>
+        <w:numPr>
+          <w:ilvl w:val="0"/>
+          <w:numId w:val="35"/>
+        </w:numPr>
+      </w:pPr>
+      <w:r>
+        <w:t>Prema kojem kriteriju primarno tražite igre (žanr, cijena, popularnost, kompatibilnost...)?</w:t>
+      </w:r>
+    </w:p>
+    <w:p>
+      <w:pPr>
+        <w:pStyle w:val="ListParagraph"/>
+        <w:rPr>
+          <w:i/>
+        </w:rPr>
+      </w:pPr>
+      <w:r>
+        <w:rPr>
+          <w:i/>
+        </w:rPr>
+        <w:t>Primarne kategorije preko kojih tražim igre su žanr i popularnost.</w:t>
+      </w:r>
+    </w:p>
+    <w:p/>
+    <w:p>
+      <w:pPr>
+        <w:pStyle w:val="ListParagraph"/>
+        <w:numPr>
+          <w:ilvl w:val="0"/>
+          <w:numId w:val="35"/>
+        </w:numPr>
+      </w:pPr>
+      <w:r>
+        <w:t>Ukoliko bi postojala web stranica za pretraživanje videoigara iz više različitih izvora, biste li je koristili?</w:t>
+      </w:r>
+    </w:p>
+    <w:p>
+      <w:pPr>
+        <w:pStyle w:val="ListParagraph"/>
+        <w:rPr>
+          <w:i/>
+        </w:rPr>
+      </w:pPr>
+      <w:r>
+        <w:rPr>
+          <w:i/>
+        </w:rPr>
+        <w:t>Da.</w:t>
+      </w:r>
+    </w:p>
+    <w:p>
+      <w:pPr>
+        <w:pStyle w:val="ListParagraph"/>
+        <w:rPr>
+          <w:i/>
+        </w:rPr>
+      </w:pPr>
+    </w:p>
+    <w:p>
+      <w:pPr>
+        <w:pStyle w:val="ListParagraph"/>
+        <w:numPr>
+          <w:ilvl w:val="0"/>
+          <w:numId w:val="35"/>
+        </w:numPr>
+        <w:rPr>
+          <w:i/>
+        </w:rPr>
+      </w:pPr>
+      <w:r>
+        <w:t>Ukoliko bi navedena web stranica imala mogućnost filtriranja igara i obavještavanja korisnika prema različitim kriterijima, kako je zamišljate?</w:t>
+      </w:r>
+    </w:p>
+    <w:p>
+      <w:pPr>
+        <w:pStyle w:val="ListParagraph"/>
+        <w:rPr>
+          <w:i/>
+        </w:rPr>
+      </w:pPr>
+      <w:r>
+        <w:rPr>
+          <w:i/>
+        </w:rPr>
+        <w:t>Primjerice, kada bi se označila određena igra, htjela bih da se izlistaju sve cijene na platformama na kojima je ta igra dostupna, uključujući i trenutne popuste na nekim od dostupnih stranica ili slično</w:t>
+      </w:r>
+      <w:r>
+        <w:rPr>
+          <w:i/>
+        </w:rPr>
+        <w:t>.</w:t>
+      </w:r>
+    </w:p>
+    <w:p>
+      <w:pPr>
+        <w:pStyle w:val="ListParagraph"/>
+        <w:rPr>
+          <w:i/>
+        </w:rPr>
+      </w:pPr>
+    </w:p>
+    <w:p>
+      <w:pPr>
+        <w:pStyle w:val="Heading2"/>
+      </w:pPr>
+      <w:r>
+        <w:t>Intervju 8: Igor, M, 22</w:t>
+      </w:r>
+    </w:p>
+    <w:p/>
+    <w:p>
+      <w:pPr>
+        <w:pStyle w:val="ListParagraph"/>
+        <w:numPr>
+          <w:ilvl w:val="0"/>
+          <w:numId w:val="36"/>
+        </w:numPr>
+      </w:pPr>
+      <w:r>
+        <w:t>Koliko često igrate videoigre?</w:t>
+      </w:r>
+    </w:p>
+    <w:p>
+      <w:pPr>
+        <w:pStyle w:val="ListParagraph"/>
+        <w:rPr>
+          <w:i/>
+        </w:rPr>
+      </w:pPr>
+      <w:r>
+        <w:rPr>
+          <w:i/>
+        </w:rPr>
+        <w:t>Igram ih često, svakih par dana.</w:t>
+      </w:r>
+    </w:p>
+    <w:p>
+      <w:pPr>
+        <w:pStyle w:val="ListParagraph"/>
+        <w:rPr>
+          <w:i/>
+        </w:rPr>
+      </w:pPr>
+    </w:p>
+    <w:p>
+      <w:pPr>
+        <w:pStyle w:val="ListParagraph"/>
+        <w:numPr>
+          <w:ilvl w:val="0"/>
+          <w:numId w:val="36"/>
+        </w:numPr>
+      </w:pPr>
+      <w:r>
+        <w:t xml:space="preserve">Kupujete li videoigre? </w:t>
+      </w:r>
+      <w:r>
+        <w:t>Ukoliko kupujete, na koji od sljedećih načina</w:t>
+      </w:r>
+      <w:r>
+        <w:t>?</w:t>
+      </w:r>
+    </w:p>
+    <w:p>
+      <w:pPr>
+        <w:pStyle w:val="ListParagraph"/>
+        <w:rPr>
+          <w:i/>
+        </w:rPr>
+      </w:pPr>
+      <w:r>
+        <w:rPr>
+          <w:i/>
+        </w:rPr>
+        <w:t xml:space="preserve">Kupim jednu igru otprilike svako dva mjeseca. Najčešće kupujem fizikalne </w:t>
+      </w:r>
+      <w:r>
+        <w:rPr>
+          <w:i/>
+        </w:rPr>
+        <w:t>kopije i preko Steama i Origin</w:t>
+      </w:r>
+      <w:r>
+        <w:rPr>
+          <w:i/>
+        </w:rPr>
+        <w:t>a</w:t>
+      </w:r>
+      <w:r>
+        <w:rPr>
+          <w:i/>
+        </w:rPr>
+        <w:t>.</w:t>
+      </w:r>
+    </w:p>
+    <w:p>
+      <w:pPr>
+        <w:pStyle w:val="ListParagraph"/>
+        <w:rPr>
+          <w:i/>
+        </w:rPr>
+      </w:pPr>
+    </w:p>
+    <w:p>
+      <w:pPr>
+        <w:pStyle w:val="ListParagraph"/>
+        <w:numPr>
+          <w:ilvl w:val="0"/>
+          <w:numId w:val="36"/>
+        </w:numPr>
+      </w:pPr>
+      <w:r>
+        <w:t>Koristite li mikrotransakcije ukoliko ih igra podržava?</w:t>
+      </w:r>
+    </w:p>
+    <w:p>
+      <w:pPr>
+        <w:pStyle w:val="ListParagraph"/>
+        <w:rPr>
+          <w:i/>
+        </w:rPr>
+      </w:pPr>
+      <w:r>
+        <w:rPr>
+          <w:i/>
+        </w:rPr>
+        <w:t>Koristim ih (npr. WoW ekspanzije ili DLC u Battlefield igrama)</w:t>
+      </w:r>
+    </w:p>
+    <w:p>
+      <w:pPr>
+        <w:pStyle w:val="ListParagraph"/>
+        <w:rPr>
+          <w:i/>
+        </w:rPr>
+      </w:pPr>
+    </w:p>
+    <w:p>
+      <w:pPr>
+        <w:pStyle w:val="ListParagraph"/>
+        <w:numPr>
+          <w:ilvl w:val="0"/>
+          <w:numId w:val="36"/>
+        </w:numPr>
+      </w:pPr>
+      <w:r>
+        <w:t>Posjedujete li više uređaja na kojima igrate videoigre?</w:t>
+      </w:r>
+    </w:p>
+    <w:p>
+      <w:pPr>
+        <w:pStyle w:val="ListParagraph"/>
+        <w:rPr>
+          <w:i/>
+        </w:rPr>
+      </w:pPr>
+      <w:r>
+        <w:rPr>
+          <w:i/>
+        </w:rPr>
+        <w:t>Posjedujem PS3, PS4 i PC</w:t>
+      </w:r>
+      <w:r>
+        <w:rPr>
+          <w:i/>
+        </w:rPr>
+        <w:t>.</w:t>
+      </w:r>
+    </w:p>
+    <w:p>
+      <w:pPr>
+        <w:pStyle w:val="ListParagraph"/>
+        <w:rPr>
+          <w:i/>
+        </w:rPr>
+      </w:pPr>
+    </w:p>
+    <w:p>
+      <w:pPr>
+        <w:pStyle w:val="ListParagraph"/>
+        <w:numPr>
+          <w:ilvl w:val="0"/>
+          <w:numId w:val="36"/>
+        </w:numPr>
+        <w:rPr>
+          <w:i/>
+        </w:rPr>
+      </w:pPr>
+      <w:r>
+        <w:t>Igra li cijena ulogu prilikom kupnje videoigre?</w:t>
+      </w:r>
+    </w:p>
+    <w:p>
+      <w:pPr>
+        <w:pStyle w:val="ListParagraph"/>
+        <w:rPr>
+          <w:i/>
+        </w:rPr>
+      </w:pPr>
+      <w:r>
+        <w:rPr>
+          <w:i/>
+        </w:rPr>
+        <w:t>Cijena uvelike utječe na način kada i odakle ću nabavit igru</w:t>
+      </w:r>
+      <w:r>
+        <w:rPr>
+          <w:i/>
+        </w:rPr>
+        <w:t xml:space="preserve">. Primjerice, </w:t>
+      </w:r>
+      <w:r>
+        <w:rPr>
+          <w:i/>
+        </w:rPr>
+        <w:t>ako je</w:t>
+      </w:r>
+      <w:r>
+        <w:rPr>
+          <w:i/>
+        </w:rPr>
+        <w:t xml:space="preserve"> igra na </w:t>
+      </w:r>
       <w:r>
         <w:rPr>
           <w:i/>
         </w:rPr>
         <w:t xml:space="preserve"> </w:t>
       </w:r>
-      <w:proofErr w:type="spellStart"/>
-      <w:r>
-        <w:rPr>
-          <w:i/>
-        </w:rPr>
-        <w:t>code</w:t>
-      </w:r>
-      <w:proofErr w:type="spellEnd"/>
-      <w:r>
-        <w:rPr>
-          <w:i/>
-        </w:rPr>
-        <w:t>). Cijena bi trebala biti povećana jer me to primarno zanima, te bi trebalo postojati</w:t>
-      </w:r>
-      <w:r>
-        <w:rPr>
-          <w:i/>
-        </w:rPr>
-        <w:t xml:space="preserve"> i</w:t>
-      </w:r>
-      <w:r>
-        <w:rPr>
-          <w:i/>
-        </w:rPr>
-        <w:t xml:space="preserve"> „</w:t>
-      </w:r>
-      <w:proofErr w:type="spellStart"/>
-      <w:r>
-        <w:rPr>
-          <w:i/>
-        </w:rPr>
-        <w:t>buy</w:t>
-      </w:r>
-      <w:proofErr w:type="spellEnd"/>
-      <w:r>
-        <w:rPr>
-          <w:i/>
-        </w:rPr>
-        <w:t xml:space="preserve"> </w:t>
-      </w:r>
-      <w:proofErr w:type="spellStart"/>
-      <w:r>
-        <w:rPr>
-          <w:i/>
-        </w:rPr>
-        <w:t>now</w:t>
-      </w:r>
-      <w:proofErr w:type="spellEnd"/>
-      <w:r>
-        <w:rPr>
-          <w:i/>
-        </w:rPr>
-        <w:t>“ dugme koje bi m</w:t>
-      </w:r>
-      <w:r>
-        <w:rPr>
-          <w:i/>
-        </w:rPr>
-        <w:t xml:space="preserve">i omogućilo neposrednu kupnju </w:t>
+      <w:r>
+        <w:rPr>
+          <w:i/>
+        </w:rPr>
+        <w:t>S</w:t>
+      </w:r>
+      <w:r>
+        <w:rPr>
+          <w:i/>
+        </w:rPr>
+        <w:t>team</w:t>
+      </w:r>
+      <w:r>
+        <w:rPr>
+          <w:i/>
+        </w:rPr>
+        <w:t>u</w:t>
+      </w:r>
+      <w:r>
+        <w:rPr>
+          <w:i/>
+        </w:rPr>
+        <w:t xml:space="preserve"> jeftinij</w:t>
+      </w:r>
+      <w:r>
+        <w:rPr>
+          <w:i/>
+        </w:rPr>
+        <w:t>a</w:t>
+      </w:r>
+      <w:r>
+        <w:rPr>
+          <w:i/>
+        </w:rPr>
+        <w:t xml:space="preserve"> od naših duća</w:t>
+      </w:r>
+      <w:r>
+        <w:rPr>
+          <w:i/>
+        </w:rPr>
+        <w:t xml:space="preserve">na, </w:t>
+      </w:r>
+      <w:r>
+        <w:rPr>
+          <w:i/>
+        </w:rPr>
+        <w:t xml:space="preserve">onda obavezno uzimam preko </w:t>
+      </w:r>
+      <w:r>
+        <w:rPr>
+          <w:i/>
+        </w:rPr>
+        <w:t>Steama.</w:t>
+      </w:r>
+      <w:r>
+        <w:rPr>
+          <w:i/>
+        </w:rPr>
+        <w:t>.</w:t>
+      </w:r>
+    </w:p>
+    <w:p/>
+    <w:p>
+      <w:pPr>
+        <w:pStyle w:val="ListParagraph"/>
+        <w:numPr>
+          <w:ilvl w:val="0"/>
+          <w:numId w:val="36"/>
+        </w:numPr>
+      </w:pPr>
+      <w:r>
+        <w:t>Prema kojem kriteriju primarno tražite igre (žanr, cijena, popularnost, kompatibilnost...)?</w:t>
+      </w:r>
+    </w:p>
+    <w:p>
+      <w:pPr>
+        <w:pStyle w:val="ListParagraph"/>
+        <w:rPr>
+          <w:i/>
+        </w:rPr>
+      </w:pPr>
+      <w:r>
+        <w:rPr>
+          <w:i/>
+        </w:rPr>
+        <w:t>Igre tražim po žanru (</w:t>
+      </w:r>
+      <w:r>
+        <w:rPr>
+          <w:i/>
+        </w:rPr>
+        <w:t xml:space="preserve">uglavnom FPS i RPG igre), </w:t>
+      </w:r>
+      <w:r>
+        <w:rPr>
+          <w:i/>
+        </w:rPr>
+        <w:t>a cijena je također igra ulogu u tome</w:t>
+      </w:r>
+      <w:r>
+        <w:rPr>
+          <w:i/>
+        </w:rPr>
+        <w:t>.</w:t>
+      </w:r>
+    </w:p>
+    <w:p/>
+    <w:p>
+      <w:pPr>
+        <w:pStyle w:val="ListParagraph"/>
+        <w:numPr>
+          <w:ilvl w:val="0"/>
+          <w:numId w:val="36"/>
+        </w:numPr>
+      </w:pPr>
+      <w:r>
+        <w:t>Ukoliko bi postojala web stranica za pretraživanje videoigara iz više različitih izvora, biste li je koristili?</w:t>
+      </w:r>
+    </w:p>
+    <w:p>
+      <w:pPr>
+        <w:pStyle w:val="ListParagraph"/>
+        <w:rPr>
+          <w:i/>
+        </w:rPr>
+      </w:pPr>
+      <w:r>
+        <w:rPr>
+          <w:i/>
+        </w:rPr>
+        <w:t>Ako je to stranica s koje se mogu igre kupovati legitimno, koristio bih je.</w:t>
+      </w:r>
+    </w:p>
+    <w:p>
+      <w:pPr>
+        <w:pStyle w:val="ListParagraph"/>
+        <w:rPr>
+          <w:i/>
+        </w:rPr>
+      </w:pPr>
+    </w:p>
+    <w:p>
+      <w:pPr>
+        <w:pStyle w:val="ListParagraph"/>
+        <w:numPr>
+          <w:ilvl w:val="0"/>
+          <w:numId w:val="36"/>
+        </w:numPr>
+        <w:rPr>
+          <w:i/>
+        </w:rPr>
+      </w:pPr>
+      <w:r>
+        <w:t>Ukoliko bi navedena web stranica imala mogućnost filtriranja igara i obavještavanja korisnika prema različitim kriterijima, kako je zamišljate?</w:t>
+      </w:r>
+    </w:p>
+    <w:p>
+      <w:pPr>
+        <w:pStyle w:val="ListParagraph"/>
+        <w:rPr>
+          <w:i/>
+        </w:rPr>
+      </w:pPr>
+      <w:r>
+        <w:rPr>
+          <w:i/>
+        </w:rPr>
+        <w:t>Zamišljam da ima f</w:t>
+      </w:r>
+      <w:r>
+        <w:rPr>
+          <w:i/>
+        </w:rPr>
+        <w:t>iltriranje platformi (</w:t>
+      </w:r>
+      <w:r>
+        <w:rPr>
+          <w:i/>
+        </w:rPr>
+        <w:t xml:space="preserve">npr. </w:t>
+      </w:r>
+      <w:r>
+        <w:rPr>
+          <w:i/>
+        </w:rPr>
+        <w:t>PS4 i PC), filtriranje igara koje su trenutno na popustima je</w:t>
+      </w:r>
+      <w:r>
+        <w:rPr>
+          <w:i/>
+        </w:rPr>
+        <w:t>r je to</w:t>
+      </w:r>
+      <w:r>
+        <w:rPr>
+          <w:i/>
+        </w:rPr>
+        <w:t xml:space="preserve"> po meni najbitnije i "wishlist"</w:t>
+      </w:r>
+      <w:r>
+        <w:rPr>
+          <w:i/>
+        </w:rPr>
+        <w:t xml:space="preserve"> sustav kao što ima Steam. U wishlist sustavu htio bih da </w:t>
+      </w:r>
+      <w:r>
+        <w:rPr>
+          <w:i/>
+        </w:rPr>
+        <w:t>mogu snimiti</w:t>
+      </w:r>
+      <w:r>
+        <w:rPr>
+          <w:i/>
+        </w:rPr>
+        <w:t xml:space="preserve"> igre za koje sam zainteresiran, </w:t>
+      </w:r>
+      <w:r>
+        <w:rPr>
+          <w:i/>
+        </w:rPr>
+        <w:t xml:space="preserve">te kada je igra na sniženju </w:t>
+      </w:r>
+      <w:r>
+        <w:rPr>
+          <w:i/>
+        </w:rPr>
+        <w:t xml:space="preserve">da </w:t>
+      </w:r>
+      <w:r>
+        <w:rPr>
+          <w:i/>
+        </w:rPr>
+        <w:t xml:space="preserve">dobijem email ili poruku na mobitel. </w:t>
+      </w:r>
+      <w:r>
+        <w:rPr>
+          <w:i/>
+        </w:rPr>
+        <w:t xml:space="preserve">Od ostalih filtriranja, zanimaju me </w:t>
+      </w:r>
+      <w:r>
+        <w:rPr>
+          <w:i/>
+        </w:rPr>
+        <w:t xml:space="preserve">po </w:t>
+      </w:r>
+      <w:r>
+        <w:rPr>
+          <w:i/>
+        </w:rPr>
+        <w:t>žanrovima igara i jesu li single ili multi player.</w:t>
+      </w:r>
+    </w:p>
+    <w:p/>
+    <w:p>
+      <w:pPr>
+        <w:pStyle w:val="Heading2"/>
+      </w:pPr>
+      <w:r>
+        <w:t>Intervju 9: Bože, M, 22</w:t>
       </w:r>
       <w:bookmarkStart w:id="1" w:name="_GoBack"/>
       <w:bookmarkEnd w:id="1"/>
-      <w:r>
-        <w:rPr>
-          <w:i/>
-        </w:rPr>
-        <w:t>kroz odgovarajuću platformu.</w:t>
-      </w:r>
-    </w:p>
-    <w:p/>
+    </w:p>
     <w:sectPr>
       <w:footerReference w:type="default" r:id="rId9"/>
       <w:pgSz w:w="11906" w:h="16838" w:code="9"/>
@@ -3380,7 +3836,7 @@
           <w:rPr>
             <w:noProof/>
           </w:rPr>
-          <w:t>7</w:t>
+          <w:t>10</w:t>
         </w:r>
         <w:r>
           <w:rPr>
@@ -3976,6 +4432,96 @@
     </w:lvl>
   </w:abstractNum>
   <w:abstractNum w:abstractNumId="6">
+    <w:nsid w:val="19174D52"/>
+    <w:multiLevelType w:val="hybridMultilevel"/>
+    <w:tmpl w:val="1C566DEC"/>
+    <w:lvl w:ilvl="0" w:tplc="1C0A26FE">
+      <w:start w:val="1"/>
+      <w:numFmt w:val="decimal"/>
+      <w:lvlText w:val="%1."/>
+      <w:lvlJc w:val="left"/>
+      <w:pPr>
+        <w:ind w:left="720" w:hanging="360"/>
+      </w:pPr>
+      <w:rPr>
+        <w:rFonts w:hint="default"/>
+        <w:i w:val="0"/>
+      </w:rPr>
+    </w:lvl>
+    <w:lvl w:ilvl="1" w:tplc="041A0019" w:tentative="1">
+      <w:start w:val="1"/>
+      <w:numFmt w:val="lowerLetter"/>
+      <w:lvlText w:val="%2."/>
+      <w:lvlJc w:val="left"/>
+      <w:pPr>
+        <w:ind w:left="1440" w:hanging="360"/>
+      </w:pPr>
+    </w:lvl>
+    <w:lvl w:ilvl="2" w:tplc="041A001B" w:tentative="1">
+      <w:start w:val="1"/>
+      <w:numFmt w:val="lowerRoman"/>
+      <w:lvlText w:val="%3."/>
+      <w:lvlJc w:val="right"/>
+      <w:pPr>
+        <w:ind w:left="2160" w:hanging="180"/>
+      </w:pPr>
+    </w:lvl>
+    <w:lvl w:ilvl="3" w:tplc="041A000F" w:tentative="1">
+      <w:start w:val="1"/>
+      <w:numFmt w:val="decimal"/>
+      <w:lvlText w:val="%4."/>
+      <w:lvlJc w:val="left"/>
+      <w:pPr>
+        <w:ind w:left="2880" w:hanging="360"/>
+      </w:pPr>
+    </w:lvl>
+    <w:lvl w:ilvl="4" w:tplc="041A0019" w:tentative="1">
+      <w:start w:val="1"/>
+      <w:numFmt w:val="lowerLetter"/>
+      <w:lvlText w:val="%5."/>
+      <w:lvlJc w:val="left"/>
+      <w:pPr>
+        <w:ind w:left="3600" w:hanging="360"/>
+      </w:pPr>
+    </w:lvl>
+    <w:lvl w:ilvl="5" w:tplc="041A001B" w:tentative="1">
+      <w:start w:val="1"/>
+      <w:numFmt w:val="lowerRoman"/>
+      <w:lvlText w:val="%6."/>
+      <w:lvlJc w:val="right"/>
+      <w:pPr>
+        <w:ind w:left="4320" w:hanging="180"/>
+      </w:pPr>
+    </w:lvl>
+    <w:lvl w:ilvl="6" w:tplc="041A000F" w:tentative="1">
+      <w:start w:val="1"/>
+      <w:numFmt w:val="decimal"/>
+      <w:lvlText w:val="%7."/>
+      <w:lvlJc w:val="left"/>
+      <w:pPr>
+        <w:ind w:left="5040" w:hanging="360"/>
+      </w:pPr>
+    </w:lvl>
+    <w:lvl w:ilvl="7" w:tplc="041A0019" w:tentative="1">
+      <w:start w:val="1"/>
+      <w:numFmt w:val="lowerLetter"/>
+      <w:lvlText w:val="%8."/>
+      <w:lvlJc w:val="left"/>
+      <w:pPr>
+        <w:ind w:left="5760" w:hanging="360"/>
+      </w:pPr>
+    </w:lvl>
+    <w:lvl w:ilvl="8" w:tplc="041A001B" w:tentative="1">
+      <w:start w:val="1"/>
+      <w:numFmt w:val="lowerRoman"/>
+      <w:lvlText w:val="%9."/>
+      <w:lvlJc w:val="right"/>
+      <w:pPr>
+        <w:ind w:left="6480" w:hanging="180"/>
+      </w:pPr>
+    </w:lvl>
+  </w:abstractNum>
+  <w:abstractNum w:abstractNumId="7">
     <w:nsid w:val="19515EA8"/>
     <w:multiLevelType w:val="hybridMultilevel"/>
     <w:tmpl w:val="1644954C"/>
@@ -4091,7 +4637,7 @@
       </w:pPr>
     </w:lvl>
   </w:abstractNum>
-  <w:abstractNum w:abstractNumId="7">
+  <w:abstractNum w:abstractNumId="8">
     <w:nsid w:val="1C244DF4"/>
     <w:multiLevelType w:val="hybridMultilevel"/>
     <w:tmpl w:val="B43AC34A"/>
@@ -4181,7 +4727,7 @@
       </w:pPr>
     </w:lvl>
   </w:abstractNum>
-  <w:abstractNum w:abstractNumId="8">
+  <w:abstractNum w:abstractNumId="9">
     <w:nsid w:val="23E41DF7"/>
     <w:multiLevelType w:val="multilevel"/>
     <w:tmpl w:val="07D25BCC"/>
@@ -4296,7 +4842,7 @@
       </w:rPr>
     </w:lvl>
   </w:abstractNum>
-  <w:abstractNum w:abstractNumId="9">
+  <w:abstractNum w:abstractNumId="10">
     <w:nsid w:val="2B4A7A33"/>
     <w:multiLevelType w:val="hybridMultilevel"/>
     <w:tmpl w:val="92FEA0D8"/>
@@ -4385,7 +4931,7 @@
       </w:pPr>
     </w:lvl>
   </w:abstractNum>
-  <w:abstractNum w:abstractNumId="10">
+  <w:abstractNum w:abstractNumId="11">
     <w:nsid w:val="3169487E"/>
     <w:multiLevelType w:val="hybridMultilevel"/>
     <w:tmpl w:val="B55AACAE"/>
@@ -4498,7 +5044,7 @@
       </w:rPr>
     </w:lvl>
   </w:abstractNum>
-  <w:abstractNum w:abstractNumId="11">
+  <w:abstractNum w:abstractNumId="12">
     <w:nsid w:val="377D7469"/>
     <w:multiLevelType w:val="hybridMultilevel"/>
     <w:tmpl w:val="833E6C92"/>
@@ -4587,7 +5133,7 @@
       </w:pPr>
     </w:lvl>
   </w:abstractNum>
-  <w:abstractNum w:abstractNumId="12">
+  <w:abstractNum w:abstractNumId="13">
     <w:nsid w:val="37AC01C9"/>
     <w:multiLevelType w:val="hybridMultilevel"/>
     <w:tmpl w:val="FFDAEF06"/>
@@ -4727,7 +5273,7 @@
       </w:rPr>
     </w:lvl>
   </w:abstractNum>
-  <w:abstractNum w:abstractNumId="13">
+  <w:abstractNum w:abstractNumId="14">
     <w:nsid w:val="3C0000B1"/>
     <w:multiLevelType w:val="hybridMultilevel"/>
     <w:tmpl w:val="EC541C0E"/>
@@ -4816,7 +5362,7 @@
       </w:pPr>
     </w:lvl>
   </w:abstractNum>
-  <w:abstractNum w:abstractNumId="14">
+  <w:abstractNum w:abstractNumId="15">
     <w:nsid w:val="3C8D284B"/>
     <w:multiLevelType w:val="hybridMultilevel"/>
     <w:tmpl w:val="28E4105E"/>
@@ -4905,7 +5451,7 @@
       </w:pPr>
     </w:lvl>
   </w:abstractNum>
-  <w:abstractNum w:abstractNumId="15">
+  <w:abstractNum w:abstractNumId="16">
     <w:nsid w:val="3D09409F"/>
     <w:multiLevelType w:val="hybridMultilevel"/>
     <w:tmpl w:val="DFE878CC"/>
@@ -5022,7 +5568,7 @@
       </w:pPr>
     </w:lvl>
   </w:abstractNum>
-  <w:abstractNum w:abstractNumId="16">
+  <w:abstractNum w:abstractNumId="17">
     <w:nsid w:val="40A000A9"/>
     <w:multiLevelType w:val="hybridMultilevel"/>
     <w:tmpl w:val="F67239FA"/>
@@ -5112,7 +5658,7 @@
       </w:pPr>
     </w:lvl>
   </w:abstractNum>
-  <w:abstractNum w:abstractNumId="17">
+  <w:abstractNum w:abstractNumId="18">
     <w:nsid w:val="43CD4E44"/>
     <w:multiLevelType w:val="hybridMultilevel"/>
     <w:tmpl w:val="8DF465D8"/>
@@ -5198,7 +5744,7 @@
       </w:pPr>
     </w:lvl>
   </w:abstractNum>
-  <w:abstractNum w:abstractNumId="18">
+  <w:abstractNum w:abstractNumId="19">
     <w:nsid w:val="4D6157AD"/>
     <w:multiLevelType w:val="hybridMultilevel"/>
     <w:tmpl w:val="29CE0C02"/>
@@ -5339,7 +5885,7 @@
       </w:rPr>
     </w:lvl>
   </w:abstractNum>
-  <w:abstractNum w:abstractNumId="19">
+  <w:abstractNum w:abstractNumId="20">
     <w:nsid w:val="51062251"/>
     <w:multiLevelType w:val="hybridMultilevel"/>
     <w:tmpl w:val="92FEA0D8"/>
@@ -5428,7 +5974,7 @@
       </w:pPr>
     </w:lvl>
   </w:abstractNum>
-  <w:abstractNum w:abstractNumId="20">
+  <w:abstractNum w:abstractNumId="21">
     <w:nsid w:val="54BD124E"/>
     <w:multiLevelType w:val="hybridMultilevel"/>
     <w:tmpl w:val="3AC4CCCC"/>
@@ -5517,7 +6063,7 @@
       </w:pPr>
     </w:lvl>
   </w:abstractNum>
-  <w:abstractNum w:abstractNumId="21">
+  <w:abstractNum w:abstractNumId="22">
     <w:nsid w:val="572A1D3F"/>
     <w:multiLevelType w:val="hybridMultilevel"/>
     <w:tmpl w:val="43D49236"/>
@@ -5633,7 +6179,7 @@
       </w:pPr>
     </w:lvl>
   </w:abstractNum>
-  <w:abstractNum w:abstractNumId="22">
+  <w:abstractNum w:abstractNumId="23">
     <w:nsid w:val="5A146D98"/>
     <w:multiLevelType w:val="hybridMultilevel"/>
     <w:tmpl w:val="3FD687A8"/>
@@ -5723,7 +6269,7 @@
       </w:pPr>
     </w:lvl>
   </w:abstractNum>
-  <w:abstractNum w:abstractNumId="23">
+  <w:abstractNum w:abstractNumId="24">
     <w:nsid w:val="5C434520"/>
     <w:multiLevelType w:val="hybridMultilevel"/>
     <w:tmpl w:val="3C4CACAA"/>
@@ -5813,7 +6359,7 @@
       </w:pPr>
     </w:lvl>
   </w:abstractNum>
-  <w:abstractNum w:abstractNumId="24">
+  <w:abstractNum w:abstractNumId="25">
     <w:nsid w:val="608E7D7B"/>
     <w:multiLevelType w:val="hybridMultilevel"/>
     <w:tmpl w:val="4536A9AE"/>
@@ -5929,7 +6475,7 @@
       </w:pPr>
     </w:lvl>
   </w:abstractNum>
-  <w:abstractNum w:abstractNumId="25">
+  <w:abstractNum w:abstractNumId="26">
     <w:nsid w:val="61A362D2"/>
     <w:multiLevelType w:val="hybridMultilevel"/>
     <w:tmpl w:val="9836ED22"/>
@@ -6015,7 +6561,7 @@
       </w:pPr>
     </w:lvl>
   </w:abstractNum>
-  <w:abstractNum w:abstractNumId="26">
+  <w:abstractNum w:abstractNumId="27">
     <w:nsid w:val="621B01FA"/>
     <w:multiLevelType w:val="multilevel"/>
     <w:tmpl w:val="3390A27A"/>
@@ -6101,7 +6647,97 @@
       </w:pPr>
     </w:lvl>
   </w:abstractNum>
-  <w:abstractNum w:abstractNumId="27">
+  <w:abstractNum w:abstractNumId="28">
+    <w:nsid w:val="64F144B9"/>
+    <w:multiLevelType w:val="hybridMultilevel"/>
+    <w:tmpl w:val="7CC2C222"/>
+    <w:lvl w:ilvl="0" w:tplc="ED9C287E">
+      <w:start w:val="1"/>
+      <w:numFmt w:val="decimal"/>
+      <w:lvlText w:val="%1."/>
+      <w:lvlJc w:val="left"/>
+      <w:pPr>
+        <w:ind w:left="720" w:hanging="360"/>
+      </w:pPr>
+      <w:rPr>
+        <w:rFonts w:hint="default"/>
+        <w:i w:val="0"/>
+      </w:rPr>
+    </w:lvl>
+    <w:lvl w:ilvl="1" w:tplc="041A0019" w:tentative="1">
+      <w:start w:val="1"/>
+      <w:numFmt w:val="lowerLetter"/>
+      <w:lvlText w:val="%2."/>
+      <w:lvlJc w:val="left"/>
+      <w:pPr>
+        <w:ind w:left="1440" w:hanging="360"/>
+      </w:pPr>
+    </w:lvl>
+    <w:lvl w:ilvl="2" w:tplc="041A001B" w:tentative="1">
+      <w:start w:val="1"/>
+      <w:numFmt w:val="lowerRoman"/>
+      <w:lvlText w:val="%3."/>
+      <w:lvlJc w:val="right"/>
+      <w:pPr>
+        <w:ind w:left="2160" w:hanging="180"/>
+      </w:pPr>
+    </w:lvl>
+    <w:lvl w:ilvl="3" w:tplc="041A000F" w:tentative="1">
+      <w:start w:val="1"/>
+      <w:numFmt w:val="decimal"/>
+      <w:lvlText w:val="%4."/>
+      <w:lvlJc w:val="left"/>
+      <w:pPr>
+        <w:ind w:left="2880" w:hanging="360"/>
+      </w:pPr>
+    </w:lvl>
+    <w:lvl w:ilvl="4" w:tplc="041A0019" w:tentative="1">
+      <w:start w:val="1"/>
+      <w:numFmt w:val="lowerLetter"/>
+      <w:lvlText w:val="%5."/>
+      <w:lvlJc w:val="left"/>
+      <w:pPr>
+        <w:ind w:left="3600" w:hanging="360"/>
+      </w:pPr>
+    </w:lvl>
+    <w:lvl w:ilvl="5" w:tplc="041A001B" w:tentative="1">
+      <w:start w:val="1"/>
+      <w:numFmt w:val="lowerRoman"/>
+      <w:lvlText w:val="%6."/>
+      <w:lvlJc w:val="right"/>
+      <w:pPr>
+        <w:ind w:left="4320" w:hanging="180"/>
+      </w:pPr>
+    </w:lvl>
+    <w:lvl w:ilvl="6" w:tplc="041A000F" w:tentative="1">
+      <w:start w:val="1"/>
+      <w:numFmt w:val="decimal"/>
+      <w:lvlText w:val="%7."/>
+      <w:lvlJc w:val="left"/>
+      <w:pPr>
+        <w:ind w:left="5040" w:hanging="360"/>
+      </w:pPr>
+    </w:lvl>
+    <w:lvl w:ilvl="7" w:tplc="041A0019" w:tentative="1">
+      <w:start w:val="1"/>
+      <w:numFmt w:val="lowerLetter"/>
+      <w:lvlText w:val="%8."/>
+      <w:lvlJc w:val="left"/>
+      <w:pPr>
+        <w:ind w:left="5760" w:hanging="360"/>
+      </w:pPr>
+    </w:lvl>
+    <w:lvl w:ilvl="8" w:tplc="041A001B" w:tentative="1">
+      <w:start w:val="1"/>
+      <w:numFmt w:val="lowerRoman"/>
+      <w:lvlText w:val="%9."/>
+      <w:lvlJc w:val="right"/>
+      <w:pPr>
+        <w:ind w:left="6480" w:hanging="180"/>
+      </w:pPr>
+    </w:lvl>
+  </w:abstractNum>
+  <w:abstractNum w:abstractNumId="29">
     <w:nsid w:val="66354395"/>
     <w:multiLevelType w:val="multilevel"/>
     <w:tmpl w:val="11AE8164"/>
@@ -6187,7 +6823,7 @@
       </w:pPr>
     </w:lvl>
   </w:abstractNum>
-  <w:abstractNum w:abstractNumId="28">
+  <w:abstractNum w:abstractNumId="30">
     <w:nsid w:val="67143629"/>
     <w:multiLevelType w:val="hybridMultilevel"/>
     <w:tmpl w:val="0C88F984"/>
@@ -6303,7 +6939,7 @@
       </w:pPr>
     </w:lvl>
   </w:abstractNum>
-  <w:abstractNum w:abstractNumId="29">
+  <w:abstractNum w:abstractNumId="31">
     <w:nsid w:val="6C467F2A"/>
     <w:multiLevelType w:val="hybridMultilevel"/>
     <w:tmpl w:val="95A42186"/>
@@ -6416,7 +7052,7 @@
       </w:rPr>
     </w:lvl>
   </w:abstractNum>
-  <w:abstractNum w:abstractNumId="30">
+  <w:abstractNum w:abstractNumId="32">
     <w:nsid w:val="70F128BD"/>
     <w:multiLevelType w:val="hybridMultilevel"/>
     <w:tmpl w:val="24DA2B50"/>
@@ -6506,7 +7142,7 @@
       </w:pPr>
     </w:lvl>
   </w:abstractNum>
-  <w:abstractNum w:abstractNumId="31">
+  <w:abstractNum w:abstractNumId="33">
     <w:nsid w:val="758F388E"/>
     <w:multiLevelType w:val="hybridMultilevel"/>
     <w:tmpl w:val="B19404D2"/>
@@ -6619,7 +7255,7 @@
       </w:rPr>
     </w:lvl>
   </w:abstractNum>
-  <w:abstractNum w:abstractNumId="32">
+  <w:abstractNum w:abstractNumId="34">
     <w:nsid w:val="7B0656BB"/>
     <w:multiLevelType w:val="hybridMultilevel"/>
     <w:tmpl w:val="16AABDD0"/>
@@ -6732,7 +7368,7 @@
       </w:rPr>
     </w:lvl>
   </w:abstractNum>
-  <w:abstractNum w:abstractNumId="33">
+  <w:abstractNum w:abstractNumId="35">
     <w:nsid w:val="7BB07555"/>
     <w:multiLevelType w:val="multilevel"/>
     <w:tmpl w:val="041A0025"/>
@@ -6846,106 +7482,112 @@
     </w:lvl>
   </w:abstractNum>
   <w:num w:numId="1">
-    <w:abstractNumId w:val="15"/>
+    <w:abstractNumId w:val="16"/>
   </w:num>
   <w:num w:numId="2">
-    <w:abstractNumId w:val="8"/>
+    <w:abstractNumId w:val="9"/>
   </w:num>
   <w:num w:numId="3">
-    <w:abstractNumId w:val="18"/>
+    <w:abstractNumId w:val="19"/>
   </w:num>
   <w:num w:numId="4">
-    <w:abstractNumId w:val="12"/>
+    <w:abstractNumId w:val="13"/>
   </w:num>
   <w:num w:numId="5">
-    <w:abstractNumId w:val="6"/>
+    <w:abstractNumId w:val="7"/>
   </w:num>
   <w:num w:numId="6">
-    <w:abstractNumId w:val="21"/>
+    <w:abstractNumId w:val="22"/>
   </w:num>
   <w:num w:numId="7">
-    <w:abstractNumId w:val="28"/>
+    <w:abstractNumId w:val="30"/>
   </w:num>
   <w:num w:numId="8">
     <w:abstractNumId w:val="1"/>
   </w:num>
   <w:num w:numId="9">
-    <w:abstractNumId w:val="24"/>
+    <w:abstractNumId w:val="25"/>
   </w:num>
   <w:num w:numId="10">
     <w:abstractNumId w:val="3"/>
   </w:num>
   <w:num w:numId="11">
-    <w:abstractNumId w:val="29"/>
+    <w:abstractNumId w:val="31"/>
   </w:num>
   <w:num w:numId="12">
     <w:abstractNumId w:val="0"/>
   </w:num>
   <w:num w:numId="13">
-    <w:abstractNumId w:val="33"/>
+    <w:abstractNumId w:val="35"/>
   </w:num>
   <w:num w:numId="14">
-    <w:abstractNumId w:val="26"/>
+    <w:abstractNumId w:val="27"/>
   </w:num>
   <w:num w:numId="15">
-    <w:abstractNumId w:val="27"/>
+    <w:abstractNumId w:val="29"/>
   </w:num>
   <w:num w:numId="16">
     <w:abstractNumId w:val="4"/>
   </w:num>
   <w:num w:numId="17">
-    <w:abstractNumId w:val="32"/>
+    <w:abstractNumId w:val="34"/>
   </w:num>
   <w:num w:numId="18">
-    <w:abstractNumId w:val="17"/>
+    <w:abstractNumId w:val="18"/>
   </w:num>
   <w:num w:numId="19">
     <w:abstractNumId w:val="5"/>
   </w:num>
   <w:num w:numId="20">
-    <w:abstractNumId w:val="31"/>
+    <w:abstractNumId w:val="33"/>
   </w:num>
   <w:num w:numId="21">
-    <w:abstractNumId w:val="10"/>
+    <w:abstractNumId w:val="11"/>
   </w:num>
   <w:num w:numId="22">
     <w:abstractNumId w:val="2"/>
   </w:num>
   <w:num w:numId="23">
-    <w:abstractNumId w:val="25"/>
+    <w:abstractNumId w:val="26"/>
   </w:num>
   <w:num w:numId="24">
+    <w:abstractNumId w:val="15"/>
+  </w:num>
+  <w:num w:numId="25">
+    <w:abstractNumId w:val="12"/>
+  </w:num>
+  <w:num w:numId="26">
+    <w:abstractNumId w:val="20"/>
+  </w:num>
+  <w:num w:numId="27">
+    <w:abstractNumId w:val="10"/>
+  </w:num>
+  <w:num w:numId="28">
     <w:abstractNumId w:val="14"/>
   </w:num>
-  <w:num w:numId="25">
-    <w:abstractNumId w:val="11"/>
-  </w:num>
-  <w:num w:numId="26">
-    <w:abstractNumId w:val="19"/>
-  </w:num>
-  <w:num w:numId="27">
-    <w:abstractNumId w:val="9"/>
-  </w:num>
-  <w:num w:numId="28">
-    <w:abstractNumId w:val="13"/>
-  </w:num>
   <w:num w:numId="29">
-    <w:abstractNumId w:val="20"/>
+    <w:abstractNumId w:val="21"/>
   </w:num>
   <w:num w:numId="30">
-    <w:abstractNumId w:val="22"/>
+    <w:abstractNumId w:val="23"/>
   </w:num>
   <w:num w:numId="31">
-    <w:abstractNumId w:val="16"/>
+    <w:abstractNumId w:val="17"/>
   </w:num>
   <w:num w:numId="32">
-    <w:abstractNumId w:val="7"/>
+    <w:abstractNumId w:val="8"/>
   </w:num>
   <w:num w:numId="33">
-    <w:abstractNumId w:val="23"/>
+    <w:abstractNumId w:val="24"/>
   </w:num>
   <w:num w:numId="34">
-    <w:abstractNumId w:val="30"/>
+    <w:abstractNumId w:val="32"/>
+  </w:num>
+  <w:num w:numId="35">
+    <w:abstractNumId w:val="6"/>
+  </w:num>
+  <w:num w:numId="36">
+    <w:abstractNumId w:val="28"/>
   </w:num>
 </w:numbering>
 </file>
@@ -8133,7 +8775,7 @@
 </file>
 
 <file path=customXml/itemProps1.xml><?xml version="1.0" encoding="utf-8"?>
-<ds:datastoreItem xmlns:ds="http://schemas.openxmlformats.org/officeDocument/2006/customXml" ds:itemID="{8069C716-2C2E-4A12-84AC-A468BC2B468E}">
+<ds:datastoreItem xmlns:ds="http://schemas.openxmlformats.org/officeDocument/2006/customXml" ds:itemID="{37640911-2B9F-42A7-83DE-D942618D076E}">
   <ds:schemaRefs>
     <ds:schemaRef ds:uri="http://schemas.openxmlformats.org/officeDocument/2006/bibliography"/>
   </ds:schemaRefs>

</xml_diff>

<commit_message>
Added Radan i Vidak
</commit_message>
<xml_diff>
--- a/GameQuest.docx
+++ b/GameQuest.docx
@@ -108,6 +108,7 @@
           <w:szCs w:val="44"/>
         </w:rPr>
       </w:pPr>
+      <w:proofErr w:type="spellStart"/>
       <w:r>
         <w:rPr>
           <w:rFonts w:ascii="Arial" w:hAnsi="Arial" w:cs="Arial"/>
@@ -117,6 +118,7 @@
         </w:rPr>
         <w:t>GameQuest</w:t>
       </w:r>
+      <w:proofErr w:type="spellEnd"/>
       <w:r>
         <w:rPr>
           <w:rFonts w:ascii="Arial" w:hAnsi="Arial" w:cs="Arial"/>
@@ -683,8 +685,21 @@
         </w:numPr>
       </w:pPr>
       <w:r>
-        <w:t>Kupujem igre putem servisa poput Steama ili Origina</w:t>
-      </w:r>
+        <w:t xml:space="preserve">Kupujem igre putem servisa poput </w:t>
+      </w:r>
+      <w:proofErr w:type="spellStart"/>
+      <w:r>
+        <w:t>Steama</w:t>
+      </w:r>
+      <w:proofErr w:type="spellEnd"/>
+      <w:r>
+        <w:t xml:space="preserve"> ili </w:t>
+      </w:r>
+      <w:proofErr w:type="spellStart"/>
+      <w:r>
+        <w:t>Origina</w:t>
+      </w:r>
+      <w:proofErr w:type="spellEnd"/>
     </w:p>
     <w:p>
       <w:pPr>
@@ -719,7 +734,15 @@
         </w:numPr>
       </w:pPr>
       <w:r>
-        <w:t>Koristite li mikrotransakcije ukoliko ih igra podržava?</w:t>
+        <w:t xml:space="preserve">Koristite li </w:t>
+      </w:r>
+      <w:proofErr w:type="spellStart"/>
+      <w:r>
+        <w:t>mikrotransakcije</w:t>
+      </w:r>
+      <w:proofErr w:type="spellEnd"/>
+      <w:r>
+        <w:t xml:space="preserve"> ukoliko ih igra podržava?</w:t>
       </w:r>
     </w:p>
     <w:p>
@@ -861,8 +884,30 @@
         <w:rPr>
           <w:i/>
         </w:rPr>
-        <w:t>Kupujem igre putem servisa poput Steama ili Origina</w:t>
-      </w:r>
+        <w:t xml:space="preserve">Kupujem igre putem servisa poput </w:t>
+      </w:r>
+      <w:proofErr w:type="spellStart"/>
+      <w:r>
+        <w:rPr>
+          <w:i/>
+        </w:rPr>
+        <w:t>Steama</w:t>
+      </w:r>
+      <w:proofErr w:type="spellEnd"/>
+      <w:r>
+        <w:rPr>
+          <w:i/>
+        </w:rPr>
+        <w:t xml:space="preserve"> ili </w:t>
+      </w:r>
+      <w:proofErr w:type="spellStart"/>
+      <w:r>
+        <w:rPr>
+          <w:i/>
+        </w:rPr>
+        <w:t>Origina</w:t>
+      </w:r>
+      <w:proofErr w:type="spellEnd"/>
       <w:r>
         <w:rPr>
           <w:i/>
@@ -887,7 +932,15 @@
         </w:numPr>
       </w:pPr>
       <w:r>
-        <w:t>Koristite li mikrotransakcije ukoliko ih igra podržava?</w:t>
+        <w:t xml:space="preserve">Koristite li </w:t>
+      </w:r>
+      <w:proofErr w:type="spellStart"/>
+      <w:r>
+        <w:t>mikrotransakcije</w:t>
+      </w:r>
+      <w:proofErr w:type="spellEnd"/>
+      <w:r>
+        <w:t xml:space="preserve"> ukoliko ih igra podržava?</w:t>
       </w:r>
     </w:p>
     <w:p>
@@ -1006,7 +1059,35 @@
         <w:rPr>
           <w:i/>
         </w:rPr>
-        <w:t>Prema žanru, popularnosti, cijeni, review (povratne informacije), prema community-u (ažuriranja i podrška proizvođača)</w:t>
+        <w:t xml:space="preserve">Prema žanru, popularnosti, cijeni, </w:t>
+      </w:r>
+      <w:proofErr w:type="spellStart"/>
+      <w:r>
+        <w:rPr>
+          <w:i/>
+        </w:rPr>
+        <w:t>review</w:t>
+      </w:r>
+      <w:proofErr w:type="spellEnd"/>
+      <w:r>
+        <w:rPr>
+          <w:i/>
+        </w:rPr>
+        <w:t xml:space="preserve"> (povratne informacije), prema </w:t>
+      </w:r>
+      <w:proofErr w:type="spellStart"/>
+      <w:r>
+        <w:rPr>
+          <w:i/>
+        </w:rPr>
+        <w:t>community</w:t>
+      </w:r>
+      <w:proofErr w:type="spellEnd"/>
+      <w:r>
+        <w:rPr>
+          <w:i/>
+        </w:rPr>
+        <w:t>-u (ažuriranja i podrška proizvođača)</w:t>
       </w:r>
       <w:r>
         <w:rPr>
@@ -1239,7 +1320,15 @@
         </w:numPr>
       </w:pPr>
       <w:r>
-        <w:t>Koristite li mikrotransakcije ukoliko ih igra podržava?</w:t>
+        <w:t xml:space="preserve">Koristite li </w:t>
+      </w:r>
+      <w:proofErr w:type="spellStart"/>
+      <w:r>
+        <w:t>mikrotransakcije</w:t>
+      </w:r>
+      <w:proofErr w:type="spellEnd"/>
+      <w:r>
+        <w:t xml:space="preserve"> ukoliko ih igra podržava?</w:t>
       </w:r>
     </w:p>
     <w:p>
@@ -1440,7 +1529,49 @@
         <w:rPr>
           <w:i/>
         </w:rPr>
-        <w:t>Zamišljam filter gdje mogu filtrirati po žanru i ostalim kriterijma, te da mi napočetku izbaci najpopularnije trenutno igrane igre na platformi koja me interesira (iOS).</w:t>
+        <w:t xml:space="preserve">Zamišljam filter gdje mogu filtrirati po žanru i ostalim </w:t>
+      </w:r>
+      <w:proofErr w:type="spellStart"/>
+      <w:r>
+        <w:rPr>
+          <w:i/>
+        </w:rPr>
+        <w:t>kriterijma</w:t>
+      </w:r>
+      <w:proofErr w:type="spellEnd"/>
+      <w:r>
+        <w:rPr>
+          <w:i/>
+        </w:rPr>
+        <w:t xml:space="preserve">, te da mi </w:t>
+      </w:r>
+      <w:proofErr w:type="spellStart"/>
+      <w:r>
+        <w:rPr>
+          <w:i/>
+        </w:rPr>
+        <w:t>napočetku</w:t>
+      </w:r>
+      <w:proofErr w:type="spellEnd"/>
+      <w:r>
+        <w:rPr>
+          <w:i/>
+        </w:rPr>
+        <w:t xml:space="preserve"> izbaci najpopularnije trenutno igrane igre na platformi koja me interesira (</w:t>
+      </w:r>
+      <w:proofErr w:type="spellStart"/>
+      <w:r>
+        <w:rPr>
+          <w:i/>
+        </w:rPr>
+        <w:t>iOS</w:t>
+      </w:r>
+      <w:proofErr w:type="spellEnd"/>
+      <w:r>
+        <w:rPr>
+          <w:i/>
+        </w:rPr>
+        <w:t>).</w:t>
       </w:r>
     </w:p>
     <w:p/>
@@ -1542,7 +1673,15 @@
         </w:numPr>
       </w:pPr>
       <w:r>
-        <w:t>Koristite li mikrotransakcije ukoliko ih igra podržava?</w:t>
+        <w:t xml:space="preserve">Koristite li </w:t>
+      </w:r>
+      <w:proofErr w:type="spellStart"/>
+      <w:r>
+        <w:t>mikrotransakcije</w:t>
+      </w:r>
+      <w:proofErr w:type="spellEnd"/>
+      <w:r>
+        <w:t xml:space="preserve"> ukoliko ih igra podržava?</w:t>
       </w:r>
     </w:p>
     <w:p>
@@ -1831,7 +1970,35 @@
         <w:rPr>
           <w:i/>
         </w:rPr>
-        <w:t>Kupujem igre putem servisa poput Steama ili Origina.</w:t>
+        <w:t xml:space="preserve">Kupujem igre putem servisa poput </w:t>
+      </w:r>
+      <w:proofErr w:type="spellStart"/>
+      <w:r>
+        <w:rPr>
+          <w:i/>
+        </w:rPr>
+        <w:t>Steama</w:t>
+      </w:r>
+      <w:proofErr w:type="spellEnd"/>
+      <w:r>
+        <w:rPr>
+          <w:i/>
+        </w:rPr>
+        <w:t xml:space="preserve"> ili </w:t>
+      </w:r>
+      <w:proofErr w:type="spellStart"/>
+      <w:r>
+        <w:rPr>
+          <w:i/>
+        </w:rPr>
+        <w:t>Origina</w:t>
+      </w:r>
+      <w:proofErr w:type="spellEnd"/>
+      <w:r>
+        <w:rPr>
+          <w:i/>
+        </w:rPr>
+        <w:t>.</w:t>
       </w:r>
     </w:p>
     <w:p>
@@ -1851,7 +2018,15 @@
         </w:numPr>
       </w:pPr>
       <w:r>
-        <w:t>Koristite li mikrotransakcije ukoliko ih igra podržava?</w:t>
+        <w:t xml:space="preserve">Koristite li </w:t>
+      </w:r>
+      <w:proofErr w:type="spellStart"/>
+      <w:r>
+        <w:t>mikrotransakcije</w:t>
+      </w:r>
+      <w:proofErr w:type="spellEnd"/>
+      <w:r>
+        <w:t xml:space="preserve"> ukoliko ih igra podržava?</w:t>
       </w:r>
     </w:p>
     <w:p>
@@ -2224,7 +2399,35 @@
         <w:rPr>
           <w:i/>
         </w:rPr>
-        <w:t>Kupujem igre putem servisa poput Steama ili Origina.</w:t>
+        <w:t xml:space="preserve">Kupujem igre putem servisa poput </w:t>
+      </w:r>
+      <w:proofErr w:type="spellStart"/>
+      <w:r>
+        <w:rPr>
+          <w:i/>
+        </w:rPr>
+        <w:t>Steama</w:t>
+      </w:r>
+      <w:proofErr w:type="spellEnd"/>
+      <w:r>
+        <w:rPr>
+          <w:i/>
+        </w:rPr>
+        <w:t xml:space="preserve"> ili </w:t>
+      </w:r>
+      <w:proofErr w:type="spellStart"/>
+      <w:r>
+        <w:rPr>
+          <w:i/>
+        </w:rPr>
+        <w:t>Origina</w:t>
+      </w:r>
+      <w:proofErr w:type="spellEnd"/>
+      <w:r>
+        <w:rPr>
+          <w:i/>
+        </w:rPr>
+        <w:t>.</w:t>
       </w:r>
     </w:p>
     <w:p>
@@ -2244,7 +2447,15 @@
         </w:numPr>
       </w:pPr>
       <w:r>
-        <w:t>Koristite li mikrotransakcije ukoliko ih igra podržava?</w:t>
+        <w:t xml:space="preserve">Koristite li </w:t>
+      </w:r>
+      <w:proofErr w:type="spellStart"/>
+      <w:r>
+        <w:t>mikrotransakcije</w:t>
+      </w:r>
+      <w:proofErr w:type="spellEnd"/>
+      <w:r>
+        <w:t xml:space="preserve"> ukoliko ih igra podržava?</w:t>
       </w:r>
     </w:p>
     <w:p>
@@ -2298,8 +2509,16 @@
         <w:rPr>
           <w:i/>
         </w:rPr>
-        <w:t>Da, iPhone i Macbook</w:t>
-      </w:r>
+        <w:t xml:space="preserve">Da, iPhone i </w:t>
+      </w:r>
+      <w:proofErr w:type="spellStart"/>
+      <w:r>
+        <w:rPr>
+          <w:i/>
+        </w:rPr>
+        <w:t>Macbook</w:t>
+      </w:r>
+      <w:proofErr w:type="spellEnd"/>
       <w:r>
         <w:rPr>
           <w:i/>
@@ -2629,7 +2848,35 @@
         <w:rPr>
           <w:i/>
         </w:rPr>
-        <w:t>Kupujem igre putem servisa poput Steama ili Origina.</w:t>
+        <w:t xml:space="preserve">Kupujem igre putem servisa poput </w:t>
+      </w:r>
+      <w:proofErr w:type="spellStart"/>
+      <w:r>
+        <w:rPr>
+          <w:i/>
+        </w:rPr>
+        <w:t>Steama</w:t>
+      </w:r>
+      <w:proofErr w:type="spellEnd"/>
+      <w:r>
+        <w:rPr>
+          <w:i/>
+        </w:rPr>
+        <w:t xml:space="preserve"> ili </w:t>
+      </w:r>
+      <w:proofErr w:type="spellStart"/>
+      <w:r>
+        <w:rPr>
+          <w:i/>
+        </w:rPr>
+        <w:t>Origina</w:t>
+      </w:r>
+      <w:proofErr w:type="spellEnd"/>
+      <w:r>
+        <w:rPr>
+          <w:i/>
+        </w:rPr>
+        <w:t>.</w:t>
       </w:r>
     </w:p>
     <w:p>
@@ -2649,7 +2896,15 @@
         </w:numPr>
       </w:pPr>
       <w:r>
-        <w:t>Koristite li mikrotransakcije ukoliko ih igra podržava?</w:t>
+        <w:t xml:space="preserve">Koristite li </w:t>
+      </w:r>
+      <w:proofErr w:type="spellStart"/>
+      <w:r>
+        <w:t>mikrotransakcije</w:t>
+      </w:r>
+      <w:proofErr w:type="spellEnd"/>
+      <w:r>
+        <w:t xml:space="preserve"> ukoliko ih igra podržava?</w:t>
       </w:r>
     </w:p>
     <w:p>
@@ -2789,7 +3044,21 @@
         <w:rPr>
           <w:i/>
         </w:rPr>
-        <w:t xml:space="preserve">, a na Steamu kupujem ili samo igre na popustu ili </w:t>
+        <w:t xml:space="preserve">, a na </w:t>
+      </w:r>
+      <w:proofErr w:type="spellStart"/>
+      <w:r>
+        <w:rPr>
+          <w:i/>
+        </w:rPr>
+        <w:t>Steamu</w:t>
+      </w:r>
+      <w:proofErr w:type="spellEnd"/>
+      <w:r>
+        <w:rPr>
+          <w:i/>
+        </w:rPr>
+        <w:t xml:space="preserve"> kupujem ili samo igre na popustu ili </w:t>
       </w:r>
       <w:r>
         <w:rPr>
@@ -2898,7 +3167,35 @@
         <w:rPr>
           <w:i/>
         </w:rPr>
-        <w:t>Tražilica bi trebala ispisivati rezultate sa svih dostupnih platformi, no svaki ispis bi trebao bojom odgovarati bojama odgovarajuće platforme (color code). Cijena bi trebala biti povećana jer me to primarno zanima, te bi trebalo postojati</w:t>
+        <w:t>Tražilica bi trebala ispisivati rezultate sa svih dostupnih platformi, no svaki ispis bi trebao bojom odgovarati bojama odgovarajuće platforme (</w:t>
+      </w:r>
+      <w:proofErr w:type="spellStart"/>
+      <w:r>
+        <w:rPr>
+          <w:i/>
+        </w:rPr>
+        <w:t>color</w:t>
+      </w:r>
+      <w:proofErr w:type="spellEnd"/>
+      <w:r>
+        <w:rPr>
+          <w:i/>
+        </w:rPr>
+        <w:t xml:space="preserve"> </w:t>
+      </w:r>
+      <w:proofErr w:type="spellStart"/>
+      <w:r>
+        <w:rPr>
+          <w:i/>
+        </w:rPr>
+        <w:t>code</w:t>
+      </w:r>
+      <w:proofErr w:type="spellEnd"/>
+      <w:r>
+        <w:rPr>
+          <w:i/>
+        </w:rPr>
+        <w:t>). Cijena bi trebala biti povećana jer me to primarno zanima, te bi trebalo postojati</w:t>
       </w:r>
       <w:r>
         <w:rPr>
@@ -2910,7 +3207,35 @@
         <w:rPr>
           <w:i/>
         </w:rPr>
-        <w:t xml:space="preserve"> „buy now“ dugme koje bi m</w:t>
+        <w:t xml:space="preserve"> „</w:t>
+      </w:r>
+      <w:proofErr w:type="spellStart"/>
+      <w:r>
+        <w:rPr>
+          <w:i/>
+        </w:rPr>
+        <w:t>buy</w:t>
+      </w:r>
+      <w:proofErr w:type="spellEnd"/>
+      <w:r>
+        <w:rPr>
+          <w:i/>
+        </w:rPr>
+        <w:t xml:space="preserve"> </w:t>
+      </w:r>
+      <w:proofErr w:type="spellStart"/>
+      <w:r>
+        <w:rPr>
+          <w:i/>
+        </w:rPr>
+        <w:t>now</w:t>
+      </w:r>
+      <w:proofErr w:type="spellEnd"/>
+      <w:r>
+        <w:rPr>
+          <w:i/>
+        </w:rPr>
+        <w:t>“ dugme koje bi m</w:t>
       </w:r>
       <w:r>
         <w:rPr>
@@ -3022,7 +3347,35 @@
         <w:rPr>
           <w:i/>
         </w:rPr>
-        <w:t xml:space="preserve"> putem servisa poput Steama ili Origina i kupujem preprodane igre</w:t>
+        <w:t xml:space="preserve"> putem servisa poput </w:t>
+      </w:r>
+      <w:proofErr w:type="spellStart"/>
+      <w:r>
+        <w:rPr>
+          <w:i/>
+        </w:rPr>
+        <w:t>Steama</w:t>
+      </w:r>
+      <w:proofErr w:type="spellEnd"/>
+      <w:r>
+        <w:rPr>
+          <w:i/>
+        </w:rPr>
+        <w:t xml:space="preserve"> ili </w:t>
+      </w:r>
+      <w:proofErr w:type="spellStart"/>
+      <w:r>
+        <w:rPr>
+          <w:i/>
+        </w:rPr>
+        <w:t>Origina</w:t>
+      </w:r>
+      <w:proofErr w:type="spellEnd"/>
+      <w:r>
+        <w:rPr>
+          <w:i/>
+        </w:rPr>
+        <w:t xml:space="preserve"> i kupujem preprodane igre</w:t>
       </w:r>
     </w:p>
     <w:p>
@@ -3042,27 +3395,29 @@
         </w:numPr>
       </w:pPr>
       <w:r>
-        <w:t>Koristite li mikrotransakcije ukoliko ih igra podržava?</w:t>
-      </w:r>
-    </w:p>
-    <w:p>
-      <w:pPr>
-        <w:pStyle w:val="ListParagraph"/>
-        <w:rPr>
-          <w:i/>
-        </w:rPr>
-      </w:pPr>
-      <w:r>
-        <w:rPr>
-          <w:i/>
-        </w:rPr>
-        <w:t>Ne</w:t>
-      </w:r>
-      <w:r>
-        <w:rPr>
-          <w:i/>
-        </w:rPr>
-        <w:t>.</w:t>
+        <w:t xml:space="preserve">Koristite li </w:t>
+      </w:r>
+      <w:proofErr w:type="spellStart"/>
+      <w:r>
+        <w:t>mikrotransakcije</w:t>
+      </w:r>
+      <w:proofErr w:type="spellEnd"/>
+      <w:r>
+        <w:t xml:space="preserve"> ukoliko ih igra podržava?</w:t>
+      </w:r>
+    </w:p>
+    <w:p>
+      <w:pPr>
+        <w:pStyle w:val="ListParagraph"/>
+        <w:rPr>
+          <w:i/>
+        </w:rPr>
+      </w:pPr>
+      <w:r>
+        <w:rPr>
+          <w:i/>
+        </w:rPr>
+        <w:t>Ne.</w:t>
       </w:r>
     </w:p>
     <w:p>
@@ -3102,19 +3457,7 @@
         <w:rPr>
           <w:i/>
         </w:rPr>
-        <w:t xml:space="preserve">unalo i </w:t>
-      </w:r>
-      <w:r>
-        <w:rPr>
-          <w:i/>
-        </w:rPr>
-        <w:t>Windows laptop</w:t>
-      </w:r>
-      <w:r>
-        <w:rPr>
-          <w:i/>
-        </w:rPr>
-        <w:t>.</w:t>
+        <w:t>unalo i Windows laptop.</w:t>
       </w:r>
     </w:p>
     <w:p>
@@ -3242,13 +3585,21 @@
         <w:rPr>
           <w:i/>
         </w:rPr>
-        <w:t>Primjerice, kada bi se označila određena igra, htjela bih da se izlistaju sve cijene na platformama na kojima je ta igra dostupna, uključujući i trenutne popuste na nekim od dostupnih stranica ili slično</w:t>
-      </w:r>
-      <w:r>
-        <w:rPr>
-          <w:i/>
-        </w:rPr>
-        <w:t>.</w:t>
+        <w:t xml:space="preserve">Primjerice, kada bi se označila određena igra, htjela bih da se </w:t>
+      </w:r>
+      <w:proofErr w:type="spellStart"/>
+      <w:r>
+        <w:rPr>
+          <w:i/>
+        </w:rPr>
+        <w:t>izlistaju</w:t>
+      </w:r>
+      <w:proofErr w:type="spellEnd"/>
+      <w:r>
+        <w:rPr>
+          <w:i/>
+        </w:rPr>
+        <w:t xml:space="preserve"> sve cijene na platformama na kojima je ta igra dostupna, uključujući i trenutne popuste na nekim od dostupnih stranica ili slično.</w:t>
       </w:r>
     </w:p>
     <w:p>
@@ -3337,7 +3688,28 @@
         <w:rPr>
           <w:i/>
         </w:rPr>
-        <w:t>kopije i preko Steama i Origin</w:t>
+        <w:t xml:space="preserve">kopije i preko </w:t>
+      </w:r>
+      <w:proofErr w:type="spellStart"/>
+      <w:r>
+        <w:rPr>
+          <w:i/>
+        </w:rPr>
+        <w:t>Steama</w:t>
+      </w:r>
+      <w:proofErr w:type="spellEnd"/>
+      <w:r>
+        <w:rPr>
+          <w:i/>
+        </w:rPr>
+        <w:t xml:space="preserve"> i </w:t>
+      </w:r>
+      <w:proofErr w:type="spellStart"/>
+      <w:r>
+        <w:rPr>
+          <w:i/>
+        </w:rPr>
+        <w:t>Origin</w:t>
       </w:r>
       <w:r>
         <w:rPr>
@@ -3345,6 +3717,7 @@
         </w:rPr>
         <w:t>a</w:t>
       </w:r>
+      <w:proofErr w:type="spellEnd"/>
       <w:r>
         <w:rPr>
           <w:i/>
@@ -3369,21 +3742,57 @@
         </w:numPr>
       </w:pPr>
       <w:r>
-        <w:t>Koristite li mikrotransakcije ukoliko ih igra podržava?</w:t>
-      </w:r>
-    </w:p>
-    <w:p>
-      <w:pPr>
-        <w:pStyle w:val="ListParagraph"/>
-        <w:rPr>
-          <w:i/>
-        </w:rPr>
-      </w:pPr>
-      <w:r>
-        <w:rPr>
-          <w:i/>
-        </w:rPr>
-        <w:t>Koristim ih (npr. WoW ekspanzije ili DLC u Battlefield igrama)</w:t>
+        <w:t xml:space="preserve">Koristite li </w:t>
+      </w:r>
+      <w:proofErr w:type="spellStart"/>
+      <w:r>
+        <w:t>mikrotransakcije</w:t>
+      </w:r>
+      <w:proofErr w:type="spellEnd"/>
+      <w:r>
+        <w:t xml:space="preserve"> ukoliko ih igra podržava?</w:t>
+      </w:r>
+    </w:p>
+    <w:p>
+      <w:pPr>
+        <w:pStyle w:val="ListParagraph"/>
+        <w:rPr>
+          <w:i/>
+        </w:rPr>
+      </w:pPr>
+      <w:r>
+        <w:rPr>
+          <w:i/>
+        </w:rPr>
+        <w:t xml:space="preserve">Koristim ih (npr. </w:t>
+      </w:r>
+      <w:proofErr w:type="spellStart"/>
+      <w:r>
+        <w:rPr>
+          <w:i/>
+        </w:rPr>
+        <w:t>WoW</w:t>
+      </w:r>
+      <w:proofErr w:type="spellEnd"/>
+      <w:r>
+        <w:rPr>
+          <w:i/>
+        </w:rPr>
+        <w:t xml:space="preserve"> ekspanzije ili DLC u </w:t>
+      </w:r>
+      <w:proofErr w:type="spellStart"/>
+      <w:r>
+        <w:rPr>
+          <w:i/>
+        </w:rPr>
+        <w:t>Battlefield</w:t>
+      </w:r>
+      <w:proofErr w:type="spellEnd"/>
+      <w:r>
+        <w:rPr>
+          <w:i/>
+        </w:rPr>
+        <w:t xml:space="preserve"> igrama)</w:t>
       </w:r>
     </w:p>
     <w:p>
@@ -3486,6 +3895,7 @@
         </w:rPr>
         <w:t xml:space="preserve"> </w:t>
       </w:r>
+      <w:proofErr w:type="spellStart"/>
       <w:r>
         <w:rPr>
           <w:i/>
@@ -3504,6 +3914,7 @@
         </w:rPr>
         <w:t>u</w:t>
       </w:r>
+      <w:proofErr w:type="spellEnd"/>
       <w:r>
         <w:rPr>
           <w:i/>
@@ -3534,17 +3945,19 @@
         </w:rPr>
         <w:t xml:space="preserve">onda obavezno uzimam preko </w:t>
       </w:r>
-      <w:r>
-        <w:rPr>
-          <w:i/>
-        </w:rPr>
-        <w:t>Steama.</w:t>
-      </w:r>
-      <w:r>
-        <w:rPr>
-          <w:i/>
-        </w:rPr>
-        <w:t>.</w:t>
+      <w:proofErr w:type="spellStart"/>
+      <w:r>
+        <w:rPr>
+          <w:i/>
+        </w:rPr>
+        <w:t>Steama</w:t>
+      </w:r>
+      <w:proofErr w:type="spellEnd"/>
+      <w:r>
+        <w:rPr>
+          <w:i/>
+        </w:rPr>
+        <w:t>..</w:t>
       </w:r>
     </w:p>
     <w:p/>
@@ -3683,13 +4096,55 @@
         <w:rPr>
           <w:i/>
         </w:rPr>
-        <w:t xml:space="preserve"> po meni najbitnije i "wishlist"</w:t>
-      </w:r>
-      <w:r>
-        <w:rPr>
-          <w:i/>
-        </w:rPr>
-        <w:t xml:space="preserve"> sustav kao što ima Steam. U wishlist sustavu htio bih da </w:t>
+        <w:t xml:space="preserve"> po meni najbitnije i "</w:t>
+      </w:r>
+      <w:proofErr w:type="spellStart"/>
+      <w:r>
+        <w:rPr>
+          <w:i/>
+        </w:rPr>
+        <w:t>wishlist</w:t>
+      </w:r>
+      <w:proofErr w:type="spellEnd"/>
+      <w:r>
+        <w:rPr>
+          <w:i/>
+        </w:rPr>
+        <w:t>"</w:t>
+      </w:r>
+      <w:r>
+        <w:rPr>
+          <w:i/>
+        </w:rPr>
+        <w:t xml:space="preserve"> sustav kao što ima </w:t>
+      </w:r>
+      <w:proofErr w:type="spellStart"/>
+      <w:r>
+        <w:rPr>
+          <w:i/>
+        </w:rPr>
+        <w:t>Steam</w:t>
+      </w:r>
+      <w:proofErr w:type="spellEnd"/>
+      <w:r>
+        <w:rPr>
+          <w:i/>
+        </w:rPr>
+        <w:t xml:space="preserve">. U </w:t>
+      </w:r>
+      <w:proofErr w:type="spellStart"/>
+      <w:r>
+        <w:rPr>
+          <w:i/>
+        </w:rPr>
+        <w:t>wishlist</w:t>
+      </w:r>
+      <w:proofErr w:type="spellEnd"/>
+      <w:r>
+        <w:rPr>
+          <w:i/>
+        </w:rPr>
+        <w:t xml:space="preserve"> sustavu htio bih da </w:t>
       </w:r>
       <w:r>
         <w:rPr>
@@ -3737,7 +4192,35 @@
         <w:rPr>
           <w:i/>
         </w:rPr>
-        <w:t>žanrovima igara i jesu li single ili multi player.</w:t>
+        <w:t xml:space="preserve">žanrovima igara i jesu li single ili </w:t>
+      </w:r>
+      <w:proofErr w:type="spellStart"/>
+      <w:r>
+        <w:rPr>
+          <w:i/>
+        </w:rPr>
+        <w:t>multi</w:t>
+      </w:r>
+      <w:proofErr w:type="spellEnd"/>
+      <w:r>
+        <w:rPr>
+          <w:i/>
+        </w:rPr>
+        <w:t xml:space="preserve"> </w:t>
+      </w:r>
+      <w:proofErr w:type="spellStart"/>
+      <w:r>
+        <w:rPr>
+          <w:i/>
+        </w:rPr>
+        <w:t>player</w:t>
+      </w:r>
+      <w:proofErr w:type="spellEnd"/>
+      <w:r>
+        <w:rPr>
+          <w:i/>
+        </w:rPr>
+        <w:t>.</w:t>
       </w:r>
     </w:p>
     <w:p/>
@@ -3748,6 +4231,657 @@
       <w:r>
         <w:t>Intervju 9: Bože, M, 22</w:t>
       </w:r>
+    </w:p>
+    <w:p/>
+    <w:p>
+      <w:pPr>
+        <w:pStyle w:val="ListParagraph"/>
+        <w:numPr>
+          <w:ilvl w:val="0"/>
+          <w:numId w:val="37"/>
+        </w:numPr>
+      </w:pPr>
+      <w:r>
+        <w:t>Koliko često igrate videoigre?</w:t>
+      </w:r>
+    </w:p>
+    <w:p>
+      <w:pPr>
+        <w:pStyle w:val="ListParagraph"/>
+        <w:rPr>
+          <w:i/>
+        </w:rPr>
+      </w:pPr>
+      <w:r>
+        <w:rPr>
+          <w:i/>
+        </w:rPr>
+        <w:t>Igram ih svaki dan oko 6 sati dnevno.</w:t>
+      </w:r>
+    </w:p>
+    <w:p>
+      <w:pPr>
+        <w:pStyle w:val="ListParagraph"/>
+        <w:rPr>
+          <w:i/>
+        </w:rPr>
+      </w:pPr>
+    </w:p>
+    <w:p>
+      <w:pPr>
+        <w:pStyle w:val="ListParagraph"/>
+        <w:numPr>
+          <w:ilvl w:val="0"/>
+          <w:numId w:val="37"/>
+        </w:numPr>
+      </w:pPr>
+      <w:r>
+        <w:t xml:space="preserve">Kupujete li videoigre? </w:t>
+      </w:r>
+      <w:r>
+        <w:t>Ukoliko kupujete, na koji od sljedećih načina</w:t>
+      </w:r>
+      <w:r>
+        <w:t>?</w:t>
+      </w:r>
+    </w:p>
+    <w:p>
+      <w:pPr>
+        <w:pStyle w:val="ListParagraph"/>
+        <w:rPr>
+          <w:i/>
+        </w:rPr>
+      </w:pPr>
+      <w:r>
+        <w:rPr>
+          <w:i/>
+        </w:rPr>
+        <w:t>Uglavnom kupujem preprodane igre putem servisa kao G2A</w:t>
+      </w:r>
+      <w:r>
+        <w:rPr>
+          <w:i/>
+        </w:rPr>
+        <w:t>.</w:t>
+      </w:r>
+    </w:p>
+    <w:p>
+      <w:pPr>
+        <w:pStyle w:val="ListParagraph"/>
+        <w:rPr>
+          <w:i/>
+        </w:rPr>
+      </w:pPr>
+    </w:p>
+    <w:p>
+      <w:pPr>
+        <w:pStyle w:val="ListParagraph"/>
+        <w:numPr>
+          <w:ilvl w:val="0"/>
+          <w:numId w:val="37"/>
+        </w:numPr>
+      </w:pPr>
+      <w:r>
+        <w:t xml:space="preserve">Koristite li </w:t>
+      </w:r>
+      <w:proofErr w:type="spellStart"/>
+      <w:r>
+        <w:t>mikrotransakcije</w:t>
+      </w:r>
+      <w:proofErr w:type="spellEnd"/>
+      <w:r>
+        <w:t xml:space="preserve"> ukoliko ih igra podržava?</w:t>
+      </w:r>
+    </w:p>
+    <w:p>
+      <w:pPr>
+        <w:pStyle w:val="ListParagraph"/>
+        <w:rPr>
+          <w:i/>
+        </w:rPr>
+      </w:pPr>
+      <w:r>
+        <w:rPr>
+          <w:i/>
+        </w:rPr>
+        <w:t>Ne.</w:t>
+      </w:r>
+    </w:p>
+    <w:p>
+      <w:pPr>
+        <w:pStyle w:val="ListParagraph"/>
+        <w:rPr>
+          <w:i/>
+        </w:rPr>
+      </w:pPr>
+    </w:p>
+    <w:p>
+      <w:pPr>
+        <w:pStyle w:val="ListParagraph"/>
+        <w:numPr>
+          <w:ilvl w:val="0"/>
+          <w:numId w:val="37"/>
+        </w:numPr>
+      </w:pPr>
+      <w:r>
+        <w:t>Posjedujete li više uređaja na kojima igrate videoigre?</w:t>
+      </w:r>
+    </w:p>
+    <w:p>
+      <w:pPr>
+        <w:pStyle w:val="ListParagraph"/>
+        <w:rPr>
+          <w:i/>
+        </w:rPr>
+      </w:pPr>
+      <w:r>
+        <w:rPr>
+          <w:i/>
+        </w:rPr>
+        <w:lastRenderedPageBreak/>
+        <w:t>Da, Windows laptop i stolno računalo.</w:t>
+      </w:r>
+      <w:r>
+        <w:rPr>
+          <w:i/>
+        </w:rPr>
+        <w:t>.</w:t>
+      </w:r>
+    </w:p>
+    <w:p>
+      <w:pPr>
+        <w:pStyle w:val="ListParagraph"/>
+        <w:rPr>
+          <w:i/>
+        </w:rPr>
+      </w:pPr>
+    </w:p>
+    <w:p>
+      <w:pPr>
+        <w:pStyle w:val="ListParagraph"/>
+        <w:numPr>
+          <w:ilvl w:val="0"/>
+          <w:numId w:val="37"/>
+        </w:numPr>
+        <w:rPr>
+          <w:i/>
+        </w:rPr>
+      </w:pPr>
+      <w:r>
+        <w:t>Igra li cijena ulogu prilikom kupnje videoigre?</w:t>
+      </w:r>
+    </w:p>
+    <w:p>
+      <w:pPr>
+        <w:pStyle w:val="ListParagraph"/>
+        <w:rPr>
+          <w:i/>
+        </w:rPr>
+      </w:pPr>
+      <w:r>
+        <w:rPr>
+          <w:i/>
+        </w:rPr>
+        <w:t>Naravno</w:t>
+      </w:r>
+      <w:r>
+        <w:rPr>
+          <w:i/>
+        </w:rPr>
+        <w:t>.</w:t>
+      </w:r>
+      <w:r>
+        <w:rPr>
+          <w:i/>
+        </w:rPr>
+        <w:t xml:space="preserve"> Ukoliko mi je igra previše skupa, neću je kupiti.</w:t>
+      </w:r>
+    </w:p>
+    <w:p/>
+    <w:p>
+      <w:pPr>
+        <w:pStyle w:val="ListParagraph"/>
+        <w:numPr>
+          <w:ilvl w:val="0"/>
+          <w:numId w:val="37"/>
+        </w:numPr>
+      </w:pPr>
+      <w:r>
+        <w:t>Prema kojem kriteriju primarno tražite igre (žanr, cijena, popularnost, kompatibilnost...)?</w:t>
+      </w:r>
+    </w:p>
+    <w:p>
+      <w:pPr>
+        <w:pStyle w:val="ListParagraph"/>
+        <w:rPr>
+          <w:i/>
+        </w:rPr>
+      </w:pPr>
+      <w:r>
+        <w:rPr>
+          <w:i/>
+        </w:rPr>
+        <w:t xml:space="preserve">Igre tražim </w:t>
+      </w:r>
+      <w:r>
+        <w:rPr>
+          <w:i/>
+        </w:rPr>
+        <w:t xml:space="preserve">isključivo na temelju </w:t>
+      </w:r>
+      <w:proofErr w:type="spellStart"/>
+      <w:r>
+        <w:rPr>
+          <w:i/>
+        </w:rPr>
+        <w:t>gameplaya</w:t>
+      </w:r>
+      <w:proofErr w:type="spellEnd"/>
+      <w:r>
+        <w:rPr>
+          <w:i/>
+        </w:rPr>
+        <w:t xml:space="preserve"> i prema količini igrača na mreži.</w:t>
+      </w:r>
+    </w:p>
+    <w:p/>
+    <w:p>
+      <w:pPr>
+        <w:pStyle w:val="ListParagraph"/>
+        <w:numPr>
+          <w:ilvl w:val="0"/>
+          <w:numId w:val="37"/>
+        </w:numPr>
+      </w:pPr>
+      <w:r>
+        <w:t>Ukoliko bi postojala web stranica za pretraživanje videoigara iz više različitih izvora, biste li je koristili?</w:t>
+      </w:r>
+    </w:p>
+    <w:p>
+      <w:pPr>
+        <w:pStyle w:val="ListParagraph"/>
+        <w:rPr>
+          <w:i/>
+        </w:rPr>
+      </w:pPr>
+      <w:r>
+        <w:rPr>
+          <w:i/>
+        </w:rPr>
+        <w:t>Koristio bih je.</w:t>
+      </w:r>
+    </w:p>
+    <w:p>
+      <w:pPr>
+        <w:pStyle w:val="ListParagraph"/>
+        <w:rPr>
+          <w:i/>
+        </w:rPr>
+      </w:pPr>
+    </w:p>
+    <w:p>
+      <w:pPr>
+        <w:pStyle w:val="ListParagraph"/>
+        <w:numPr>
+          <w:ilvl w:val="0"/>
+          <w:numId w:val="37"/>
+        </w:numPr>
+        <w:rPr>
+          <w:i/>
+        </w:rPr>
+      </w:pPr>
+      <w:r>
+        <w:t>Ukoliko bi navedena web stranica imala mogućnost filtriranja igara i obavještavanja korisnika prema različitim kriterijima, kako je zamišljate?</w:t>
+      </w:r>
+    </w:p>
+    <w:p>
+      <w:pPr>
+        <w:pStyle w:val="ListParagraph"/>
+        <w:rPr>
+          <w:i/>
+        </w:rPr>
+      </w:pPr>
+      <w:r>
+        <w:rPr>
+          <w:i/>
+        </w:rPr>
+        <w:t>Zamišljam je sličnu nekim od trenutnih platformi koje koristim gdje su najpopularnije igre odmah vidljive i sortirane po platformi</w:t>
+      </w:r>
+      <w:r>
+        <w:rPr>
+          <w:i/>
+        </w:rPr>
+        <w:t>.</w:t>
+      </w:r>
+    </w:p>
+    <w:p/>
+    <w:p>
+      <w:pPr>
+        <w:pStyle w:val="Heading2"/>
+      </w:pPr>
+      <w:r>
+        <w:t>Intervju 10: Gordan, M, 21</w:t>
+      </w:r>
+    </w:p>
+    <w:p/>
+    <w:p>
+      <w:pPr>
+        <w:pStyle w:val="ListParagraph"/>
+        <w:numPr>
+          <w:ilvl w:val="0"/>
+          <w:numId w:val="38"/>
+        </w:numPr>
+      </w:pPr>
+      <w:r>
+        <w:t>Koliko često igrate videoigre?</w:t>
+      </w:r>
+    </w:p>
+    <w:p>
+      <w:pPr>
+        <w:pStyle w:val="ListParagraph"/>
+        <w:rPr>
+          <w:i/>
+        </w:rPr>
+      </w:pPr>
+      <w:r>
+        <w:rPr>
+          <w:i/>
+        </w:rPr>
+        <w:t>Videoigre igram jako rijetko.</w:t>
+      </w:r>
+    </w:p>
+    <w:p>
+      <w:pPr>
+        <w:pStyle w:val="ListParagraph"/>
+        <w:rPr>
+          <w:i/>
+        </w:rPr>
+      </w:pPr>
+    </w:p>
+    <w:p>
+      <w:pPr>
+        <w:pStyle w:val="ListParagraph"/>
+        <w:numPr>
+          <w:ilvl w:val="0"/>
+          <w:numId w:val="38"/>
+        </w:numPr>
+      </w:pPr>
+      <w:r>
+        <w:t xml:space="preserve">Kupujete li videoigre? </w:t>
+      </w:r>
+      <w:r>
+        <w:t>Ukoliko kupujete, na koji od sljedećih načina</w:t>
+      </w:r>
+      <w:r>
+        <w:t>?</w:t>
+      </w:r>
+    </w:p>
+    <w:p>
+      <w:pPr>
+        <w:pStyle w:val="ListParagraph"/>
+        <w:rPr>
+          <w:i/>
+        </w:rPr>
+      </w:pPr>
+      <w:r>
+        <w:rPr>
+          <w:i/>
+        </w:rPr>
+        <w:t>Ne kupujem ih.</w:t>
+      </w:r>
+      <w:r>
+        <w:rPr>
+          <w:i/>
+        </w:rPr>
+        <w:t>.</w:t>
+      </w:r>
+    </w:p>
+    <w:p>
+      <w:pPr>
+        <w:pStyle w:val="ListParagraph"/>
+        <w:rPr>
+          <w:i/>
+        </w:rPr>
+      </w:pPr>
+    </w:p>
+    <w:p>
+      <w:pPr>
+        <w:pStyle w:val="ListParagraph"/>
+        <w:numPr>
+          <w:ilvl w:val="0"/>
+          <w:numId w:val="38"/>
+        </w:numPr>
+      </w:pPr>
+      <w:r>
+        <w:t xml:space="preserve">Koristite li </w:t>
+      </w:r>
+      <w:proofErr w:type="spellStart"/>
+      <w:r>
+        <w:t>mikrotransakcije</w:t>
+      </w:r>
+      <w:proofErr w:type="spellEnd"/>
+      <w:r>
+        <w:t xml:space="preserve"> ukoliko ih igra podržava?</w:t>
+      </w:r>
+    </w:p>
+    <w:p>
+      <w:pPr>
+        <w:pStyle w:val="ListParagraph"/>
+        <w:rPr>
+          <w:i/>
+        </w:rPr>
+      </w:pPr>
+      <w:r>
+        <w:rPr>
+          <w:i/>
+        </w:rPr>
+        <w:t>Ne.</w:t>
+      </w:r>
+    </w:p>
+    <w:p>
+      <w:pPr>
+        <w:pStyle w:val="ListParagraph"/>
+        <w:rPr>
+          <w:i/>
+        </w:rPr>
+      </w:pPr>
+    </w:p>
+    <w:p>
+      <w:pPr>
+        <w:pStyle w:val="ListParagraph"/>
+        <w:numPr>
+          <w:ilvl w:val="0"/>
+          <w:numId w:val="38"/>
+        </w:numPr>
+      </w:pPr>
+      <w:r>
+        <w:t>Posjedujete li više uređaja na kojima igrate videoigre?</w:t>
+      </w:r>
+    </w:p>
+    <w:p>
+      <w:pPr>
+        <w:pStyle w:val="ListParagraph"/>
+        <w:rPr>
+          <w:i/>
+        </w:rPr>
+      </w:pPr>
+      <w:r>
+        <w:rPr>
+          <w:i/>
+        </w:rPr>
+        <w:t>Da, Windows laptop i stolno računalo..</w:t>
+      </w:r>
+    </w:p>
+    <w:p>
+      <w:pPr>
+        <w:pStyle w:val="ListParagraph"/>
+        <w:rPr>
+          <w:i/>
+        </w:rPr>
+      </w:pPr>
+    </w:p>
+    <w:p>
+      <w:pPr>
+        <w:pStyle w:val="ListParagraph"/>
+        <w:numPr>
+          <w:ilvl w:val="0"/>
+          <w:numId w:val="38"/>
+        </w:numPr>
+        <w:rPr>
+          <w:i/>
+        </w:rPr>
+      </w:pPr>
+      <w:r>
+        <w:t>Igra li cijena ulogu prilikom kupnje videoigre?</w:t>
+      </w:r>
+    </w:p>
+    <w:p>
+      <w:pPr>
+        <w:pStyle w:val="ListParagraph"/>
+        <w:rPr>
+          <w:i/>
+        </w:rPr>
+      </w:pPr>
+      <w:r>
+        <w:rPr>
+          <w:i/>
+        </w:rPr>
+        <w:lastRenderedPageBreak/>
+        <w:t>Ne igra.</w:t>
+      </w:r>
+    </w:p>
+    <w:p/>
+    <w:p>
+      <w:pPr>
+        <w:pStyle w:val="ListParagraph"/>
+        <w:numPr>
+          <w:ilvl w:val="0"/>
+          <w:numId w:val="38"/>
+        </w:numPr>
+      </w:pPr>
+      <w:r>
+        <w:t>Prema kojem kriteriju primarno tražite igre (žanr, cijena, popularnost, kompatibilnost...)?</w:t>
+      </w:r>
+    </w:p>
+    <w:p>
+      <w:pPr>
+        <w:pStyle w:val="ListParagraph"/>
+        <w:rPr>
+          <w:i/>
+        </w:rPr>
+      </w:pPr>
+      <w:r>
+        <w:rPr>
+          <w:i/>
+        </w:rPr>
+        <w:t>Prema popularnosti i prema koliko su realistične (</w:t>
+      </w:r>
+      <w:proofErr w:type="spellStart"/>
+      <w:r>
+        <w:rPr>
+          <w:i/>
+        </w:rPr>
+        <w:t>gameplay</w:t>
+      </w:r>
+      <w:proofErr w:type="spellEnd"/>
+      <w:r>
+        <w:rPr>
+          <w:i/>
+        </w:rPr>
+        <w:t>)</w:t>
+      </w:r>
+      <w:r>
+        <w:rPr>
+          <w:i/>
+        </w:rPr>
+        <w:t>.</w:t>
+      </w:r>
+    </w:p>
+    <w:p/>
+    <w:p>
+      <w:pPr>
+        <w:pStyle w:val="ListParagraph"/>
+        <w:numPr>
+          <w:ilvl w:val="0"/>
+          <w:numId w:val="38"/>
+        </w:numPr>
+      </w:pPr>
+      <w:r>
+        <w:t>Ukoliko bi postojala web stranica za pretraživanje videoigara iz više različitih izvora, biste li je koristili?</w:t>
+      </w:r>
+    </w:p>
+    <w:p>
+      <w:pPr>
+        <w:pStyle w:val="ListParagraph"/>
+        <w:rPr>
+          <w:i/>
+        </w:rPr>
+      </w:pPr>
+      <w:r>
+        <w:rPr>
+          <w:i/>
+        </w:rPr>
+        <w:t>Da, koristio bih je.</w:t>
+      </w:r>
+    </w:p>
+    <w:p>
+      <w:pPr>
+        <w:pStyle w:val="ListParagraph"/>
+        <w:rPr>
+          <w:i/>
+        </w:rPr>
+      </w:pPr>
+    </w:p>
+    <w:p>
+      <w:pPr>
+        <w:pStyle w:val="ListParagraph"/>
+        <w:numPr>
+          <w:ilvl w:val="0"/>
+          <w:numId w:val="38"/>
+        </w:numPr>
+        <w:rPr>
+          <w:i/>
+        </w:rPr>
+      </w:pPr>
+      <w:r>
+        <w:t>Ukoliko bi navedena web stranica imala mogućnost filtriranja igara i obavještavanja korisnika prema različitim kriterijima, kako je zamišljate?</w:t>
+      </w:r>
+    </w:p>
+    <w:p>
+      <w:pPr>
+        <w:pStyle w:val="ListParagraph"/>
+        <w:rPr>
+          <w:i/>
+        </w:rPr>
+      </w:pPr>
+      <w:r>
+        <w:rPr>
+          <w:i/>
+        </w:rPr>
+        <w:t xml:space="preserve">Bilo bi dobro da izgleda vrlo slično kao trgovina aplikacijama na </w:t>
+      </w:r>
+      <w:proofErr w:type="spellStart"/>
+      <w:r>
+        <w:rPr>
+          <w:i/>
+        </w:rPr>
+        <w:t>iOS</w:t>
+      </w:r>
+      <w:proofErr w:type="spellEnd"/>
+      <w:r>
+        <w:rPr>
+          <w:i/>
+        </w:rPr>
+        <w:t xml:space="preserve"> uređajima, da ima mogućnost recenzija svih igara kao i da netko prije provjeri koliko su te igre legitimne</w:t>
+      </w:r>
+      <w:r>
+        <w:rPr>
+          <w:i/>
+        </w:rPr>
+        <w:t>.</w:t>
+      </w:r>
+    </w:p>
+    <w:p>
       <w:bookmarkStart w:id="1" w:name="_GoBack"/>
       <w:bookmarkEnd w:id="1"/>
     </w:p>
@@ -6360,6 +7494,96 @@
     </w:lvl>
   </w:abstractNum>
   <w:abstractNum w:abstractNumId="25">
+    <w:nsid w:val="5ECA35A9"/>
+    <w:multiLevelType w:val="hybridMultilevel"/>
+    <w:tmpl w:val="9A50847E"/>
+    <w:lvl w:ilvl="0" w:tplc="BE6EFF40">
+      <w:start w:val="1"/>
+      <w:numFmt w:val="decimal"/>
+      <w:lvlText w:val="%1."/>
+      <w:lvlJc w:val="left"/>
+      <w:pPr>
+        <w:ind w:left="720" w:hanging="360"/>
+      </w:pPr>
+      <w:rPr>
+        <w:rFonts w:hint="default"/>
+        <w:i w:val="0"/>
+      </w:rPr>
+    </w:lvl>
+    <w:lvl w:ilvl="1" w:tplc="041A0019" w:tentative="1">
+      <w:start w:val="1"/>
+      <w:numFmt w:val="lowerLetter"/>
+      <w:lvlText w:val="%2."/>
+      <w:lvlJc w:val="left"/>
+      <w:pPr>
+        <w:ind w:left="1440" w:hanging="360"/>
+      </w:pPr>
+    </w:lvl>
+    <w:lvl w:ilvl="2" w:tplc="041A001B" w:tentative="1">
+      <w:start w:val="1"/>
+      <w:numFmt w:val="lowerRoman"/>
+      <w:lvlText w:val="%3."/>
+      <w:lvlJc w:val="right"/>
+      <w:pPr>
+        <w:ind w:left="2160" w:hanging="180"/>
+      </w:pPr>
+    </w:lvl>
+    <w:lvl w:ilvl="3" w:tplc="041A000F" w:tentative="1">
+      <w:start w:val="1"/>
+      <w:numFmt w:val="decimal"/>
+      <w:lvlText w:val="%4."/>
+      <w:lvlJc w:val="left"/>
+      <w:pPr>
+        <w:ind w:left="2880" w:hanging="360"/>
+      </w:pPr>
+    </w:lvl>
+    <w:lvl w:ilvl="4" w:tplc="041A0019" w:tentative="1">
+      <w:start w:val="1"/>
+      <w:numFmt w:val="lowerLetter"/>
+      <w:lvlText w:val="%5."/>
+      <w:lvlJc w:val="left"/>
+      <w:pPr>
+        <w:ind w:left="3600" w:hanging="360"/>
+      </w:pPr>
+    </w:lvl>
+    <w:lvl w:ilvl="5" w:tplc="041A001B" w:tentative="1">
+      <w:start w:val="1"/>
+      <w:numFmt w:val="lowerRoman"/>
+      <w:lvlText w:val="%6."/>
+      <w:lvlJc w:val="right"/>
+      <w:pPr>
+        <w:ind w:left="4320" w:hanging="180"/>
+      </w:pPr>
+    </w:lvl>
+    <w:lvl w:ilvl="6" w:tplc="041A000F" w:tentative="1">
+      <w:start w:val="1"/>
+      <w:numFmt w:val="decimal"/>
+      <w:lvlText w:val="%7."/>
+      <w:lvlJc w:val="left"/>
+      <w:pPr>
+        <w:ind w:left="5040" w:hanging="360"/>
+      </w:pPr>
+    </w:lvl>
+    <w:lvl w:ilvl="7" w:tplc="041A0019" w:tentative="1">
+      <w:start w:val="1"/>
+      <w:numFmt w:val="lowerLetter"/>
+      <w:lvlText w:val="%8."/>
+      <w:lvlJc w:val="left"/>
+      <w:pPr>
+        <w:ind w:left="5760" w:hanging="360"/>
+      </w:pPr>
+    </w:lvl>
+    <w:lvl w:ilvl="8" w:tplc="041A001B" w:tentative="1">
+      <w:start w:val="1"/>
+      <w:numFmt w:val="lowerRoman"/>
+      <w:lvlText w:val="%9."/>
+      <w:lvlJc w:val="right"/>
+      <w:pPr>
+        <w:ind w:left="6480" w:hanging="180"/>
+      </w:pPr>
+    </w:lvl>
+  </w:abstractNum>
+  <w:abstractNum w:abstractNumId="26">
     <w:nsid w:val="608E7D7B"/>
     <w:multiLevelType w:val="hybridMultilevel"/>
     <w:tmpl w:val="4536A9AE"/>
@@ -6475,7 +7699,7 @@
       </w:pPr>
     </w:lvl>
   </w:abstractNum>
-  <w:abstractNum w:abstractNumId="26">
+  <w:abstractNum w:abstractNumId="27">
     <w:nsid w:val="61A362D2"/>
     <w:multiLevelType w:val="hybridMultilevel"/>
     <w:tmpl w:val="9836ED22"/>
@@ -6561,7 +7785,7 @@
       </w:pPr>
     </w:lvl>
   </w:abstractNum>
-  <w:abstractNum w:abstractNumId="27">
+  <w:abstractNum w:abstractNumId="28">
     <w:nsid w:val="621B01FA"/>
     <w:multiLevelType w:val="multilevel"/>
     <w:tmpl w:val="3390A27A"/>
@@ -6647,7 +7871,7 @@
       </w:pPr>
     </w:lvl>
   </w:abstractNum>
-  <w:abstractNum w:abstractNumId="28">
+  <w:abstractNum w:abstractNumId="29">
     <w:nsid w:val="64F144B9"/>
     <w:multiLevelType w:val="hybridMultilevel"/>
     <w:tmpl w:val="7CC2C222"/>
@@ -6737,7 +7961,7 @@
       </w:pPr>
     </w:lvl>
   </w:abstractNum>
-  <w:abstractNum w:abstractNumId="29">
+  <w:abstractNum w:abstractNumId="30">
     <w:nsid w:val="66354395"/>
     <w:multiLevelType w:val="multilevel"/>
     <w:tmpl w:val="11AE8164"/>
@@ -6823,7 +8047,7 @@
       </w:pPr>
     </w:lvl>
   </w:abstractNum>
-  <w:abstractNum w:abstractNumId="30">
+  <w:abstractNum w:abstractNumId="31">
     <w:nsid w:val="67143629"/>
     <w:multiLevelType w:val="hybridMultilevel"/>
     <w:tmpl w:val="0C88F984"/>
@@ -6939,7 +8163,97 @@
       </w:pPr>
     </w:lvl>
   </w:abstractNum>
-  <w:abstractNum w:abstractNumId="31">
+  <w:abstractNum w:abstractNumId="32">
+    <w:nsid w:val="6A093060"/>
+    <w:multiLevelType w:val="hybridMultilevel"/>
+    <w:tmpl w:val="3DFE8F08"/>
+    <w:lvl w:ilvl="0" w:tplc="881287F2">
+      <w:start w:val="1"/>
+      <w:numFmt w:val="decimal"/>
+      <w:lvlText w:val="%1."/>
+      <w:lvlJc w:val="left"/>
+      <w:pPr>
+        <w:ind w:left="720" w:hanging="360"/>
+      </w:pPr>
+      <w:rPr>
+        <w:rFonts w:hint="default"/>
+        <w:i w:val="0"/>
+      </w:rPr>
+    </w:lvl>
+    <w:lvl w:ilvl="1" w:tplc="041A0019" w:tentative="1">
+      <w:start w:val="1"/>
+      <w:numFmt w:val="lowerLetter"/>
+      <w:lvlText w:val="%2."/>
+      <w:lvlJc w:val="left"/>
+      <w:pPr>
+        <w:ind w:left="1440" w:hanging="360"/>
+      </w:pPr>
+    </w:lvl>
+    <w:lvl w:ilvl="2" w:tplc="041A001B" w:tentative="1">
+      <w:start w:val="1"/>
+      <w:numFmt w:val="lowerRoman"/>
+      <w:lvlText w:val="%3."/>
+      <w:lvlJc w:val="right"/>
+      <w:pPr>
+        <w:ind w:left="2160" w:hanging="180"/>
+      </w:pPr>
+    </w:lvl>
+    <w:lvl w:ilvl="3" w:tplc="041A000F" w:tentative="1">
+      <w:start w:val="1"/>
+      <w:numFmt w:val="decimal"/>
+      <w:lvlText w:val="%4."/>
+      <w:lvlJc w:val="left"/>
+      <w:pPr>
+        <w:ind w:left="2880" w:hanging="360"/>
+      </w:pPr>
+    </w:lvl>
+    <w:lvl w:ilvl="4" w:tplc="041A0019" w:tentative="1">
+      <w:start w:val="1"/>
+      <w:numFmt w:val="lowerLetter"/>
+      <w:lvlText w:val="%5."/>
+      <w:lvlJc w:val="left"/>
+      <w:pPr>
+        <w:ind w:left="3600" w:hanging="360"/>
+      </w:pPr>
+    </w:lvl>
+    <w:lvl w:ilvl="5" w:tplc="041A001B" w:tentative="1">
+      <w:start w:val="1"/>
+      <w:numFmt w:val="lowerRoman"/>
+      <w:lvlText w:val="%6."/>
+      <w:lvlJc w:val="right"/>
+      <w:pPr>
+        <w:ind w:left="4320" w:hanging="180"/>
+      </w:pPr>
+    </w:lvl>
+    <w:lvl w:ilvl="6" w:tplc="041A000F" w:tentative="1">
+      <w:start w:val="1"/>
+      <w:numFmt w:val="decimal"/>
+      <w:lvlText w:val="%7."/>
+      <w:lvlJc w:val="left"/>
+      <w:pPr>
+        <w:ind w:left="5040" w:hanging="360"/>
+      </w:pPr>
+    </w:lvl>
+    <w:lvl w:ilvl="7" w:tplc="041A0019" w:tentative="1">
+      <w:start w:val="1"/>
+      <w:numFmt w:val="lowerLetter"/>
+      <w:lvlText w:val="%8."/>
+      <w:lvlJc w:val="left"/>
+      <w:pPr>
+        <w:ind w:left="5760" w:hanging="360"/>
+      </w:pPr>
+    </w:lvl>
+    <w:lvl w:ilvl="8" w:tplc="041A001B" w:tentative="1">
+      <w:start w:val="1"/>
+      <w:numFmt w:val="lowerRoman"/>
+      <w:lvlText w:val="%9."/>
+      <w:lvlJc w:val="right"/>
+      <w:pPr>
+        <w:ind w:left="6480" w:hanging="180"/>
+      </w:pPr>
+    </w:lvl>
+  </w:abstractNum>
+  <w:abstractNum w:abstractNumId="33">
     <w:nsid w:val="6C467F2A"/>
     <w:multiLevelType w:val="hybridMultilevel"/>
     <w:tmpl w:val="95A42186"/>
@@ -7052,7 +8366,7 @@
       </w:rPr>
     </w:lvl>
   </w:abstractNum>
-  <w:abstractNum w:abstractNumId="32">
+  <w:abstractNum w:abstractNumId="34">
     <w:nsid w:val="70F128BD"/>
     <w:multiLevelType w:val="hybridMultilevel"/>
     <w:tmpl w:val="24DA2B50"/>
@@ -7142,7 +8456,7 @@
       </w:pPr>
     </w:lvl>
   </w:abstractNum>
-  <w:abstractNum w:abstractNumId="33">
+  <w:abstractNum w:abstractNumId="35">
     <w:nsid w:val="758F388E"/>
     <w:multiLevelType w:val="hybridMultilevel"/>
     <w:tmpl w:val="B19404D2"/>
@@ -7255,7 +8569,7 @@
       </w:rPr>
     </w:lvl>
   </w:abstractNum>
-  <w:abstractNum w:abstractNumId="34">
+  <w:abstractNum w:abstractNumId="36">
     <w:nsid w:val="7B0656BB"/>
     <w:multiLevelType w:val="hybridMultilevel"/>
     <w:tmpl w:val="16AABDD0"/>
@@ -7368,7 +8682,7 @@
       </w:rPr>
     </w:lvl>
   </w:abstractNum>
-  <w:abstractNum w:abstractNumId="35">
+  <w:abstractNum w:abstractNumId="37">
     <w:nsid w:val="7BB07555"/>
     <w:multiLevelType w:val="multilevel"/>
     <w:tmpl w:val="041A0025"/>
@@ -7500,37 +8814,37 @@
     <w:abstractNumId w:val="22"/>
   </w:num>
   <w:num w:numId="7">
-    <w:abstractNumId w:val="30"/>
+    <w:abstractNumId w:val="31"/>
   </w:num>
   <w:num w:numId="8">
     <w:abstractNumId w:val="1"/>
   </w:num>
   <w:num w:numId="9">
-    <w:abstractNumId w:val="25"/>
+    <w:abstractNumId w:val="26"/>
   </w:num>
   <w:num w:numId="10">
     <w:abstractNumId w:val="3"/>
   </w:num>
   <w:num w:numId="11">
-    <w:abstractNumId w:val="31"/>
+    <w:abstractNumId w:val="33"/>
   </w:num>
   <w:num w:numId="12">
     <w:abstractNumId w:val="0"/>
   </w:num>
   <w:num w:numId="13">
-    <w:abstractNumId w:val="35"/>
+    <w:abstractNumId w:val="37"/>
   </w:num>
   <w:num w:numId="14">
-    <w:abstractNumId w:val="27"/>
+    <w:abstractNumId w:val="28"/>
   </w:num>
   <w:num w:numId="15">
-    <w:abstractNumId w:val="29"/>
+    <w:abstractNumId w:val="30"/>
   </w:num>
   <w:num w:numId="16">
     <w:abstractNumId w:val="4"/>
   </w:num>
   <w:num w:numId="17">
-    <w:abstractNumId w:val="34"/>
+    <w:abstractNumId w:val="36"/>
   </w:num>
   <w:num w:numId="18">
     <w:abstractNumId w:val="18"/>
@@ -7539,7 +8853,7 @@
     <w:abstractNumId w:val="5"/>
   </w:num>
   <w:num w:numId="20">
-    <w:abstractNumId w:val="33"/>
+    <w:abstractNumId w:val="35"/>
   </w:num>
   <w:num w:numId="21">
     <w:abstractNumId w:val="11"/>
@@ -7548,7 +8862,7 @@
     <w:abstractNumId w:val="2"/>
   </w:num>
   <w:num w:numId="23">
-    <w:abstractNumId w:val="26"/>
+    <w:abstractNumId w:val="27"/>
   </w:num>
   <w:num w:numId="24">
     <w:abstractNumId w:val="15"/>
@@ -7581,13 +8895,19 @@
     <w:abstractNumId w:val="24"/>
   </w:num>
   <w:num w:numId="34">
-    <w:abstractNumId w:val="32"/>
+    <w:abstractNumId w:val="34"/>
   </w:num>
   <w:num w:numId="35">
     <w:abstractNumId w:val="6"/>
   </w:num>
   <w:num w:numId="36">
-    <w:abstractNumId w:val="28"/>
+    <w:abstractNumId w:val="29"/>
+  </w:num>
+  <w:num w:numId="37">
+    <w:abstractNumId w:val="25"/>
+  </w:num>
+  <w:num w:numId="38">
+    <w:abstractNumId w:val="32"/>
   </w:num>
 </w:numbering>
 </file>
@@ -8775,7 +10095,7 @@
 </file>
 
 <file path=customXml/itemProps1.xml><?xml version="1.0" encoding="utf-8"?>
-<ds:datastoreItem xmlns:ds="http://schemas.openxmlformats.org/officeDocument/2006/customXml" ds:itemID="{37640911-2B9F-42A7-83DE-D942618D076E}">
+<ds:datastoreItem xmlns:ds="http://schemas.openxmlformats.org/officeDocument/2006/customXml" ds:itemID="{413FBCE1-796D-477E-9864-B79FD6A8C4C3}">
   <ds:schemaRefs>
     <ds:schemaRef ds:uri="http://schemas.openxmlformats.org/officeDocument/2006/bibliography"/>
   </ds:schemaRefs>

</xml_diff>

<commit_message>
Added low fidelity and updated use case to add search
</commit_message>
<xml_diff>
--- a/GameQuest.docx
+++ b/GameQuest.docx
@@ -5045,14 +5045,7 @@
                 <w:b/>
                 <w:color w:val="FFFFFF" w:themeColor="background1"/>
               </w:rPr>
-              <w:t xml:space="preserve">Naziv: </w:t>
-            </w:r>
-            <w:r>
-              <w:rPr>
-                <w:b/>
-                <w:color w:val="FFFFFF" w:themeColor="background1"/>
-              </w:rPr>
-              <w:t>Login</w:t>
+              <w:t>Naziv: Login</w:t>
             </w:r>
           </w:p>
         </w:tc>
@@ -5076,14 +5069,7 @@
                 <w:b/>
                 <w:color w:val="FFFFFF" w:themeColor="background1"/>
               </w:rPr>
-              <w:t xml:space="preserve">ID: </w:t>
-            </w:r>
-            <w:r>
-              <w:rPr>
-                <w:b/>
-                <w:color w:val="FFFFFF" w:themeColor="background1"/>
-              </w:rPr>
-              <w:t>2</w:t>
+              <w:t>ID: 2</w:t>
             </w:r>
           </w:p>
         </w:tc>
@@ -5349,12 +5335,21 @@
               <w:t xml:space="preserve"> </w:t>
             </w:r>
             <w:r>
-              <w:t>Aplikacija omogućava korisniku niz kriterija prema kojima je moguće filtrirati   i sortirati trenutno prikazanu ponudu igara.</w:t>
+              <w:t>Aplikacija omogućava korisniku</w:t>
+            </w:r>
+            <w:r>
+              <w:t xml:space="preserve"> da filtrira ponudu igara po žanru, platformi, i preprodavaču, te da sortira po broju igrača i cijeni.</w:t>
             </w:r>
           </w:p>
         </w:tc>
       </w:tr>
     </w:tbl>
+    <w:p/>
+    <w:p/>
+    <w:p/>
+    <w:p/>
+    <w:p/>
+    <w:p/>
     <w:p/>
     <w:p/>
     <w:tbl>
@@ -5395,6 +5390,7 @@
                 <w:b/>
                 <w:color w:val="FFFFFF" w:themeColor="background1"/>
               </w:rPr>
+              <w:lastRenderedPageBreak/>
               <w:t xml:space="preserve">Naziv: </w:t>
             </w:r>
             <w:r>
@@ -5447,6 +5443,7 @@
             <w:tcW w:w="5504" w:type="dxa"/>
             <w:tcBorders>
               <w:top w:val="nil"/>
+              <w:bottom w:val="nil"/>
             </w:tcBorders>
             <w:shd w:val="clear" w:color="auto" w:fill="EDEDED"/>
           </w:tcPr>
@@ -5473,6 +5470,7 @@
             <w:tcW w:w="3558" w:type="dxa"/>
             <w:tcBorders>
               <w:top w:val="nil"/>
+              <w:bottom w:val="nil"/>
             </w:tcBorders>
             <w:shd w:val="clear" w:color="auto" w:fill="EDEDED"/>
           </w:tcPr>
@@ -5494,12 +5492,16 @@
       </w:tr>
       <w:tr>
         <w:trPr>
-          <w:trHeight w:val="697"/>
+          <w:trHeight w:val="25"/>
         </w:trPr>
         <w:tc>
           <w:tcPr>
             <w:tcW w:w="9062" w:type="dxa"/>
             <w:gridSpan w:val="2"/>
+            <w:tcBorders>
+              <w:top w:val="nil"/>
+              <w:bottom w:val="single" w:sz="4" w:space="0" w:color="auto"/>
+            </w:tcBorders>
           </w:tcPr>
           <w:p>
             <w:pPr>
@@ -5519,7 +5521,12 @@
               <w:t xml:space="preserve"> </w:t>
             </w:r>
             <w:r>
-              <w:t>Nakon što korisnik odabere određenu igru iz liste ponuđenih igara, prikazuju se</w:t>
+              <w:t xml:space="preserve">Nakon što </w:t>
+            </w:r>
+            <w:bookmarkStart w:id="1" w:name="_GoBack"/>
+            <w:bookmarkEnd w:id="1"/>
+            <w:r>
+              <w:t>korisnik odabere određenu igru iz liste ponuđenih igara, prikazuju se</w:t>
             </w:r>
           </w:p>
           <w:p>
@@ -5533,14 +5540,12 @@
             <w:r>
               <w:t xml:space="preserve">detaljne informacije o odabranoj igri, poput opisa, </w:t>
             </w:r>
-            <w:proofErr w:type="spellStart"/>
             <w:r>
               <w:rPr>
                 <w:i/>
               </w:rPr>
-              <w:t>trailera</w:t>
+              <w:t>slika ekrana</w:t>
             </w:r>
-            <w:proofErr w:type="spellEnd"/>
             <w:r>
               <w:t xml:space="preserve">, </w:t>
             </w:r>
@@ -5550,6 +5555,23 @@
           </w:p>
         </w:tc>
       </w:tr>
+    </w:tbl>
+    <w:p/>
+    <w:tbl>
+      <w:tblPr>
+        <w:tblStyle w:val="TableGrid"/>
+        <w:tblW w:w="0" w:type="auto"/>
+        <w:tblCellMar>
+          <w:top w:w="113" w:type="dxa"/>
+          <w:left w:w="113" w:type="dxa"/>
+          <w:bottom w:w="57" w:type="dxa"/>
+        </w:tblCellMar>
+        <w:tblLook w:val="04A0" w:firstRow="1" w:lastRow="0" w:firstColumn="1" w:lastColumn="0" w:noHBand="0" w:noVBand="1"/>
+      </w:tblPr>
+      <w:tblGrid>
+        <w:gridCol w:w="5504"/>
+        <w:gridCol w:w="3558"/>
+      </w:tblGrid>
       <w:tr>
         <w:trPr>
           <w:trHeight w:val="379"/>
@@ -5573,7 +5595,6 @@
                 <w:b/>
                 <w:color w:val="FFFFFF" w:themeColor="background1"/>
               </w:rPr>
-              <w:lastRenderedPageBreak/>
               <w:t xml:space="preserve">Naziv: </w:t>
             </w:r>
             <w:r>
@@ -5713,15 +5734,210 @@
               <w:t xml:space="preserve"> pomoću koje</w:t>
             </w:r>
             <w:r>
-              <w:t xml:space="preserve"> može jednostavno </w:t>
+              <w:t xml:space="preserve"> može</w:t>
             </w:r>
             <w:r>
-              <w:t>pratiti sve informacije o odabranim igr</w:t>
+              <w:t xml:space="preserve"> </w:t>
             </w:r>
-            <w:bookmarkStart w:id="1" w:name="_GoBack"/>
-            <w:bookmarkEnd w:id="1"/>
             <w:r>
-              <w:t>ama</w:t>
+              <w:t xml:space="preserve">jednostavno </w:t>
+            </w:r>
+            <w:r>
+              <w:t>pratiti sve informacije o odabranim igrama</w:t>
+            </w:r>
+            <w:r>
+              <w:t>.</w:t>
+            </w:r>
+          </w:p>
+        </w:tc>
+      </w:tr>
+    </w:tbl>
+    <w:p/>
+    <w:tbl>
+      <w:tblPr>
+        <w:tblStyle w:val="TableGrid"/>
+        <w:tblW w:w="0" w:type="auto"/>
+        <w:tblCellMar>
+          <w:top w:w="113" w:type="dxa"/>
+          <w:left w:w="113" w:type="dxa"/>
+          <w:bottom w:w="57" w:type="dxa"/>
+        </w:tblCellMar>
+        <w:tblLook w:val="04A0" w:firstRow="1" w:lastRow="0" w:firstColumn="1" w:lastColumn="0" w:noHBand="0" w:noVBand="1"/>
+      </w:tblPr>
+      <w:tblGrid>
+        <w:gridCol w:w="5504"/>
+        <w:gridCol w:w="3558"/>
+      </w:tblGrid>
+      <w:tr>
+        <w:trPr>
+          <w:trHeight w:val="379"/>
+        </w:trPr>
+        <w:tc>
+          <w:tcPr>
+            <w:tcW w:w="5504" w:type="dxa"/>
+            <w:tcBorders>
+              <w:bottom w:val="nil"/>
+            </w:tcBorders>
+            <w:shd w:val="clear" w:color="auto" w:fill="A5A5A5"/>
+          </w:tcPr>
+          <w:p>
+            <w:pPr>
+              <w:rPr>
+                <w:b/>
+              </w:rPr>
+            </w:pPr>
+            <w:r>
+              <w:rPr>
+                <w:b/>
+                <w:color w:val="FFFFFF" w:themeColor="background1"/>
+              </w:rPr>
+              <w:t xml:space="preserve">Naziv: </w:t>
+            </w:r>
+            <w:r>
+              <w:rPr>
+                <w:b/>
+                <w:color w:val="FFFFFF" w:themeColor="background1"/>
+              </w:rPr>
+              <w:t>Pretraživanje</w:t>
+            </w:r>
+          </w:p>
+        </w:tc>
+        <w:tc>
+          <w:tcPr>
+            <w:tcW w:w="3558" w:type="dxa"/>
+            <w:tcBorders>
+              <w:bottom w:val="nil"/>
+            </w:tcBorders>
+            <w:shd w:val="clear" w:color="auto" w:fill="A5A5A5"/>
+          </w:tcPr>
+          <w:p>
+            <w:pPr>
+              <w:jc w:val="right"/>
+              <w:rPr>
+                <w:b/>
+              </w:rPr>
+            </w:pPr>
+            <w:r>
+              <w:rPr>
+                <w:b/>
+                <w:color w:val="FFFFFF" w:themeColor="background1"/>
+              </w:rPr>
+              <w:t xml:space="preserve">ID: </w:t>
+            </w:r>
+            <w:r>
+              <w:rPr>
+                <w:b/>
+                <w:color w:val="FFFFFF" w:themeColor="background1"/>
+              </w:rPr>
+              <w:t>6</w:t>
+            </w:r>
+          </w:p>
+        </w:tc>
+      </w:tr>
+      <w:tr>
+        <w:trPr>
+          <w:trHeight w:val="841"/>
+        </w:trPr>
+        <w:tc>
+          <w:tcPr>
+            <w:tcW w:w="5504" w:type="dxa"/>
+            <w:tcBorders>
+              <w:top w:val="nil"/>
+            </w:tcBorders>
+            <w:shd w:val="clear" w:color="auto" w:fill="EDEDED"/>
+          </w:tcPr>
+          <w:p>
+            <w:r>
+              <w:rPr>
+                <w:b/>
+              </w:rPr>
+              <w:t>Važnost</w:t>
+            </w:r>
+            <w:r>
+              <w:rPr>
+                <w:b/>
+              </w:rPr>
+              <w:t>:</w:t>
+            </w:r>
+            <w:r>
+              <w:t xml:space="preserve"> </w:t>
+            </w:r>
+            <w:r>
+              <w:t>Visoka važnost</w:t>
+            </w:r>
+          </w:p>
+        </w:tc>
+        <w:tc>
+          <w:tcPr>
+            <w:tcW w:w="3558" w:type="dxa"/>
+            <w:tcBorders>
+              <w:top w:val="nil"/>
+            </w:tcBorders>
+            <w:shd w:val="clear" w:color="auto" w:fill="EDEDED"/>
+          </w:tcPr>
+          <w:p>
+            <w:pPr>
+              <w:jc w:val="left"/>
+            </w:pPr>
+            <w:r>
+              <w:rPr>
+                <w:b/>
+              </w:rPr>
+              <w:t>Klasa korisnika:</w:t>
+            </w:r>
+            <w:r>
+              <w:t xml:space="preserve"> Uobičajeni korisnik</w:t>
+            </w:r>
+          </w:p>
+        </w:tc>
+      </w:tr>
+      <w:tr>
+        <w:trPr>
+          <w:trHeight w:val="697"/>
+        </w:trPr>
+        <w:tc>
+          <w:tcPr>
+            <w:tcW w:w="9062" w:type="dxa"/>
+            <w:gridSpan w:val="2"/>
+          </w:tcPr>
+          <w:p>
+            <w:pPr>
+              <w:jc w:val="left"/>
+              <w:rPr>
+                <w:b/>
+              </w:rPr>
+            </w:pPr>
+            <w:r>
+              <w:rPr>
+                <w:b/>
+              </w:rPr>
+              <w:t>Opis:</w:t>
+            </w:r>
+            <w:r>
+              <w:rPr>
+                <w:b/>
+              </w:rPr>
+              <w:t xml:space="preserve"> </w:t>
+            </w:r>
+            <w:r>
+              <w:t>Korisnik može upisati ime igre u tražilicu (</w:t>
+            </w:r>
+            <w:proofErr w:type="spellStart"/>
+            <w:r>
+              <w:rPr>
+                <w:i/>
+              </w:rPr>
+              <w:t>search</w:t>
+            </w:r>
+            <w:proofErr w:type="spellEnd"/>
+            <w:r>
+              <w:rPr>
+                <w:i/>
+              </w:rPr>
+              <w:t xml:space="preserve"> bar</w:t>
+            </w:r>
+            <w:r>
+              <w:t>) nakon čega aplikacija filtrira rezultate.</w:t>
             </w:r>
           </w:p>
         </w:tc>
@@ -10952,7 +11168,7 @@
 </file>
 
 <file path=customXml/itemProps1.xml><?xml version="1.0" encoding="utf-8"?>
-<ds:datastoreItem xmlns:ds="http://schemas.openxmlformats.org/officeDocument/2006/customXml" ds:itemID="{C3F8AE58-74FB-4CAD-BFC8-B95CE8E757EB}">
+<ds:datastoreItem xmlns:ds="http://schemas.openxmlformats.org/officeDocument/2006/customXml" ds:itemID="{A32F97AA-0D1E-48BA-9850-4CA51F2665EA}">
   <ds:schemaRefs>
     <ds:schemaRef ds:uri="http://schemas.openxmlformats.org/officeDocument/2006/bibliography"/>
   </ds:schemaRefs>

</xml_diff>